<commit_message>
Bug fixes, error handling, store login (checklist bijgewerkt).
</commit_message>
<xml_diff>
--- a/Documentatie/Checklist Milanov project  voor oplevering.docx
+++ b/Documentatie/Checklist Milanov project  voor oplevering.docx
@@ -39,19 +39,49 @@
       </w:r>
     </w:p>
     <w:p>
+      <w:pPr>
+        <w:rPr>
+          <w:b/>
+        </w:rPr>
+      </w:pPr>
       <w:bookmarkStart w:id="0" w:name="_GoBack"/>
       <w:bookmarkEnd w:id="0"/>
-    </w:p>
-    <w:p>
-      <w:pPr>
+      <w:r>
         <w:rPr>
           <w:b/>
         </w:rPr>
-      </w:pPr>
-      <w:r>
+        <w:t>Database:</w:t>
+      </w:r>
+    </w:p>
+    <w:p>
+      <w:r>
+        <w:t>Opnieuw vullen en de ‘</w:t>
+      </w:r>
+      <w:proofErr w:type="spellStart"/>
+      <w:r>
+        <w:t>desc</w:t>
+      </w:r>
+      <w:r>
+        <w:t>ription</w:t>
+      </w:r>
+      <w:proofErr w:type="spellEnd"/>
+      <w:r>
+        <w:t>’ (dus alle) velden verplicht</w:t>
+      </w:r>
+      <w:r>
+        <w:t xml:space="preserve"> maken.</w:t>
+      </w:r>
+    </w:p>
+    <w:p>
+      <w:pPr>
         <w:rPr>
           <w:b/>
         </w:rPr>
+      </w:pPr>
+      <w:r>
+        <w:rPr>
+          <w:b/>
+        </w:rPr>
         <w:t xml:space="preserve">Classes </w:t>
       </w:r>
     </w:p>
@@ -244,6 +274,67 @@
     </w:p>
     <w:p>
       <w:pPr>
+        <w:pStyle w:val="Lijstalinea"/>
+        <w:numPr>
+          <w:ilvl w:val="0"/>
+          <w:numId w:val="3"/>
+        </w:numPr>
+      </w:pPr>
+      <w:r>
+        <w:t xml:space="preserve">Terug of back == </w:t>
+      </w:r>
+      <w:r>
+        <w:rPr>
+          <w:rFonts w:ascii="Consolas" w:hAnsi="Consolas" w:cs="Consolas"/>
+          <w:color w:val="A31515"/>
+          <w:sz w:val="19"/>
+          <w:szCs w:val="19"/>
+        </w:rPr>
+        <w:t>'</w:t>
+      </w:r>
+      <w:proofErr w:type="spellStart"/>
+      <w:r>
+        <w:rPr>
+          <w:rFonts w:ascii="Consolas" w:hAnsi="Consolas" w:cs="Consolas"/>
+          <w:color w:val="A31515"/>
+          <w:sz w:val="19"/>
+          <w:szCs w:val="19"/>
+        </w:rPr>
+        <w:t>javascript</w:t>
+      </w:r>
+      <w:proofErr w:type="spellEnd"/>
+      <w:r>
+        <w:rPr>
+          <w:rFonts w:ascii="Consolas" w:hAnsi="Consolas" w:cs="Consolas"/>
+          <w:color w:val="A31515"/>
+          <w:sz w:val="19"/>
+          <w:szCs w:val="19"/>
+        </w:rPr>
+        <w:t>:</w:t>
+      </w:r>
+      <w:proofErr w:type="spellStart"/>
+      <w:r>
+        <w:rPr>
+          <w:rFonts w:ascii="Consolas" w:hAnsi="Consolas" w:cs="Consolas"/>
+          <w:color w:val="A31515"/>
+          <w:sz w:val="19"/>
+          <w:szCs w:val="19"/>
+        </w:rPr>
+        <w:t>history.back</w:t>
+      </w:r>
+      <w:proofErr w:type="spellEnd"/>
+      <w:r>
+        <w:rPr>
+          <w:rFonts w:ascii="Consolas" w:hAnsi="Consolas" w:cs="Consolas"/>
+          <w:color w:val="A31515"/>
+          <w:sz w:val="19"/>
+          <w:szCs w:val="19"/>
+        </w:rPr>
+        <w:t>()'</w:t>
+      </w:r>
+    </w:p>
+    <w:p>
+      <w:pPr>
         <w:rPr>
           <w:b/>
         </w:rPr>
@@ -488,6 +579,7 @@
         <w:rPr>
           <w:strike/>
         </w:rPr>
+        <w:lastRenderedPageBreak/>
         <w:t xml:space="preserve">Kijken naar het type user dat ingelogd is en zo de korting berekenen </w:t>
       </w:r>
     </w:p>
@@ -551,9 +643,24 @@
           <w:ilvl w:val="0"/>
           <w:numId w:val="3"/>
         </w:numPr>
-      </w:pPr>
-      <w:r>
-        <w:t xml:space="preserve">Map met foto’s beveiligen (als dit mogelijk is) </w:t>
+        <w:rPr>
+          <w:strike/>
+        </w:rPr>
+      </w:pPr>
+      <w:r>
+        <w:rPr>
+          <w:strike/>
+        </w:rPr>
+        <w:t>Map met foto’s beveiligen (als dit mogelijk is</w:t>
+      </w:r>
+      <w:r>
+        <w:t xml:space="preserve">) </w:t>
+      </w:r>
+      <w:r>
+        <w:t>-&gt; IIS instellingen</w:t>
+      </w:r>
+      <w:r>
+        <w:t>, dit is mogelijk maar dan moet je de server hiervoor geschikt maken.</w:t>
       </w:r>
     </w:p>
     <w:p>
@@ -571,8 +678,14 @@
           <w:ilvl w:val="0"/>
           <w:numId w:val="3"/>
         </w:numPr>
-      </w:pPr>
-      <w:r>
+        <w:rPr>
+          <w:strike/>
+        </w:rPr>
+      </w:pPr>
+      <w:r>
+        <w:rPr>
+          <w:strike/>
+        </w:rPr>
         <w:t>HTML error handling</w:t>
       </w:r>
     </w:p>
@@ -872,13 +985,22 @@
     <w:p>
       <w:pPr>
         <w:ind w:left="708"/>
-      </w:pPr>
-      <w:proofErr w:type="spellStart"/>
-      <w:r>
+        <w:rPr>
+          <w:strike/>
+        </w:rPr>
+      </w:pPr>
+      <w:proofErr w:type="spellStart"/>
+      <w:r>
+        <w:rPr>
+          <w:strike/>
+        </w:rPr>
         <w:t>Admin</w:t>
       </w:r>
       <w:proofErr w:type="spellEnd"/>
       <w:r>
+        <w:rPr>
+          <w:strike/>
+        </w:rPr>
         <w:t xml:space="preserve"> – Home </w:t>
       </w:r>
     </w:p>
@@ -889,8 +1011,14 @@
           <w:ilvl w:val="0"/>
           <w:numId w:val="3"/>
         </w:numPr>
-      </w:pPr>
-      <w:r>
+        <w:rPr>
+          <w:strike/>
+        </w:rPr>
+      </w:pPr>
+      <w:r>
+        <w:rPr>
+          <w:strike/>
+        </w:rPr>
         <w:t>Afgerond!</w:t>
       </w:r>
     </w:p>
@@ -899,6 +1027,7 @@
         <w:ind w:left="708"/>
       </w:pPr>
       <w:r>
+        <w:lastRenderedPageBreak/>
         <w:t>Categorie_overzicht</w:t>
       </w:r>
     </w:p>
@@ -1184,8 +1313,14 @@
     <w:p>
       <w:pPr>
         <w:ind w:left="708"/>
-      </w:pPr>
-      <w:r>
+        <w:rPr>
+          <w:strike/>
+        </w:rPr>
+      </w:pPr>
+      <w:r>
+        <w:rPr>
+          <w:strike/>
+        </w:rPr>
         <w:t xml:space="preserve">Gebruikers_overzicht </w:t>
       </w:r>
     </w:p>
@@ -1196,8 +1331,14 @@
           <w:ilvl w:val="0"/>
           <w:numId w:val="4"/>
         </w:numPr>
-      </w:pPr>
-      <w:r>
+        <w:rPr>
+          <w:strike/>
+        </w:rPr>
+      </w:pPr>
+      <w:r>
+        <w:rPr>
+          <w:strike/>
+        </w:rPr>
         <w:t xml:space="preserve">Foutmelding voor het bewerken/verwijderen standaard administrator account. </w:t>
       </w:r>
     </w:p>
@@ -1212,6 +1353,12 @@
           <w:b/>
         </w:rPr>
         <w:t>Evt. een mediabeheer* voor het opschonen van de foto’s. (werkt niet door te weinig rechten)</w:t>
+      </w:r>
+      <w:r>
+        <w:rPr>
+          <w:b/>
+        </w:rPr>
+        <w:t xml:space="preserve"> -&gt; Het is wel mogelijk maar dan moet je de server (IIS) hiervoor geschikt maken.</w:t>
       </w:r>
     </w:p>
     <w:p>

</xml_diff>

<commit_message>
En weer meer afgestreept!
</commit_message>
<xml_diff>
--- a/Documentatie/Checklist Milanov project  voor oplevering.docx
+++ b/Documentatie/Checklist Milanov project  voor oplevering.docx
@@ -93,6 +93,27 @@
       </w:r>
     </w:p>
     <w:p>
+      <w:r>
+        <w:t xml:space="preserve">Voor het opleveren nieuwe schone </w:t>
+      </w:r>
+      <w:proofErr w:type="spellStart"/>
+      <w:r>
+        <w:t>db</w:t>
+      </w:r>
+      <w:proofErr w:type="spellEnd"/>
+      <w:r>
+        <w:t xml:space="preserve"> aanmaken (</w:t>
+      </w:r>
+      <w:proofErr w:type="spellStart"/>
+      <w:r>
+        <w:t>urban</w:t>
+      </w:r>
+      <w:proofErr w:type="spellEnd"/>
+      <w:r>
+        <w:t xml:space="preserve"> en concerten niet vergeten)</w:t>
+      </w:r>
+    </w:p>
+    <w:p>
       <w:pPr>
         <w:rPr>
           <w:b/>
@@ -593,6 +614,7 @@
         <w:rPr>
           <w:strike/>
         </w:rPr>
+        <w:lastRenderedPageBreak/>
         <w:t xml:space="preserve">Kijken naar het type user dat ingelogd is en zo de korting berekenen </w:t>
       </w:r>
     </w:p>
@@ -600,164 +622,220 @@
       <w:pPr>
         <w:ind w:left="708"/>
       </w:pPr>
+      <w:proofErr w:type="spellStart"/>
+      <w:r>
+        <w:t>Check-out</w:t>
+      </w:r>
+      <w:proofErr w:type="spellEnd"/>
+    </w:p>
+    <w:p>
+      <w:pPr>
+        <w:pStyle w:val="Lijstalinea"/>
+        <w:numPr>
+          <w:ilvl w:val="0"/>
+          <w:numId w:val="3"/>
+        </w:numPr>
+      </w:pPr>
+      <w:proofErr w:type="spellStart"/>
+      <w:r>
+        <w:t>Paypal</w:t>
+      </w:r>
+      <w:proofErr w:type="spellEnd"/>
+      <w:r>
+        <w:t xml:space="preserve"> integreren</w:t>
+      </w:r>
+    </w:p>
+    <w:p>
+      <w:pPr>
+        <w:pStyle w:val="Lijstalinea"/>
+        <w:numPr>
+          <w:ilvl w:val="0"/>
+          <w:numId w:val="3"/>
+        </w:numPr>
+      </w:pPr>
+      <w:r>
+        <w:t xml:space="preserve"> Als er betaal</w:t>
+      </w:r>
+      <w:r>
+        <w:t>d</w:t>
+      </w:r>
+      <w:r>
+        <w:t xml:space="preserve"> is, bijvoorbeeld mail sturen met de bestelde foto’s </w:t>
+      </w:r>
+    </w:p>
+    <w:p>
+      <w:pPr>
+        <w:pStyle w:val="Lijstalinea"/>
+        <w:numPr>
+          <w:ilvl w:val="0"/>
+          <w:numId w:val="3"/>
+        </w:numPr>
+        <w:rPr>
+          <w:strike/>
+        </w:rPr>
+      </w:pPr>
+      <w:r>
+        <w:rPr>
+          <w:strike/>
+        </w:rPr>
+        <w:t>Map met foto’s beveiligen (als dit mogelijk is</w:t>
+      </w:r>
+      <w:r>
+        <w:t xml:space="preserve">) </w:t>
+      </w:r>
+      <w:r>
+        <w:t>-&gt; IIS instellingen</w:t>
+      </w:r>
+      <w:r>
+        <w:t>, dit is mogelijk maar dan moet je de server hiervoor geschikt maken.</w:t>
+      </w:r>
     </w:p>
     <w:p>
       <w:pPr>
         <w:ind w:left="708"/>
       </w:pPr>
+      <w:r>
+        <w:t>Contact:</w:t>
+      </w:r>
+    </w:p>
+    <w:p>
+      <w:pPr>
+        <w:pStyle w:val="Lijstalinea"/>
+        <w:numPr>
+          <w:ilvl w:val="0"/>
+          <w:numId w:val="3"/>
+        </w:numPr>
+        <w:rPr>
+          <w:strike/>
+        </w:rPr>
+      </w:pPr>
+      <w:r>
+        <w:rPr>
+          <w:strike/>
+        </w:rPr>
+        <w:t>HTML error handling</w:t>
+      </w:r>
+    </w:p>
+    <w:p>
+      <w:pPr>
+        <w:pStyle w:val="Lijstalinea"/>
+        <w:numPr>
+          <w:ilvl w:val="0"/>
+          <w:numId w:val="3"/>
+        </w:numPr>
+        <w:rPr>
+          <w:strike/>
+        </w:rPr>
+      </w:pPr>
+      <w:r>
+        <w:rPr>
+          <w:strike/>
+        </w:rPr>
+        <w:t xml:space="preserve">Wis velden aanpassen, button </w:t>
+      </w:r>
+      <w:r>
+        <w:rPr>
+          <w:strike/>
+        </w:rPr>
+        <w:t>m</w:t>
+      </w:r>
+      <w:r>
+        <w:rPr>
+          <w:strike/>
+        </w:rPr>
+        <w:t xml:space="preserve">oeten </w:t>
+      </w:r>
+      <w:proofErr w:type="spellStart"/>
+      <w:r>
+        <w:rPr>
+          <w:strike/>
+        </w:rPr>
+        <w:t>clear</w:t>
+      </w:r>
+      <w:proofErr w:type="spellEnd"/>
+      <w:r>
+        <w:rPr>
+          <w:strike/>
+        </w:rPr>
+        <w:t xml:space="preserve"> tekst </w:t>
+      </w:r>
+      <w:proofErr w:type="spellStart"/>
+      <w:r>
+        <w:rPr>
+          <w:strike/>
+        </w:rPr>
+        <w:t>fields</w:t>
+      </w:r>
+      <w:proofErr w:type="spellEnd"/>
+      <w:r>
+        <w:rPr>
+          <w:strike/>
+        </w:rPr>
+        <w:t xml:space="preserve"> uitvoeren </w:t>
+      </w:r>
     </w:p>
     <w:p>
       <w:pPr>
         <w:ind w:left="708"/>
-      </w:pPr>
-      <w:r>
-        <w:t>Check-out</w:t>
-      </w:r>
-    </w:p>
-    <w:p>
-      <w:pPr>
-        <w:pStyle w:val="Lijstalinea"/>
-        <w:numPr>
-          <w:ilvl w:val="0"/>
-          <w:numId w:val="3"/>
-        </w:numPr>
-      </w:pPr>
-      <w:proofErr w:type="spellStart"/>
-      <w:r>
-        <w:t>Paypal</w:t>
-      </w:r>
-      <w:proofErr w:type="spellEnd"/>
-      <w:r>
-        <w:t xml:space="preserve"> integreren</w:t>
-      </w:r>
-    </w:p>
-    <w:p>
-      <w:pPr>
-        <w:pStyle w:val="Lijstalinea"/>
-        <w:numPr>
-          <w:ilvl w:val="0"/>
-          <w:numId w:val="3"/>
-        </w:numPr>
-      </w:pPr>
-      <w:r>
-        <w:t xml:space="preserve"> Als er betaal</w:t>
-      </w:r>
-      <w:r>
-        <w:t>d</w:t>
-      </w:r>
-      <w:r>
-        <w:t xml:space="preserve"> is, bijvoorbeeld mail sturen met de bestelde foto’s </w:t>
-      </w:r>
-    </w:p>
-    <w:p>
-      <w:pPr>
-        <w:pStyle w:val="Lijstalinea"/>
-        <w:numPr>
-          <w:ilvl w:val="0"/>
-          <w:numId w:val="3"/>
-        </w:numPr>
-        <w:rPr>
-          <w:strike/>
-        </w:rPr>
-      </w:pPr>
-      <w:r>
-        <w:rPr>
-          <w:strike/>
-        </w:rPr>
-        <w:t>Map met foto’s beveiligen (als dit mogelijk is</w:t>
-      </w:r>
-      <w:r>
-        <w:t xml:space="preserve">) </w:t>
-      </w:r>
-      <w:r>
-        <w:t>-&gt; IIS instellingen</w:t>
-      </w:r>
-      <w:r>
-        <w:t>, dit is mogelijk maar dan moet je de server hiervoor geschikt maken.</w:t>
+        <w:rPr>
+          <w:strike/>
+        </w:rPr>
+      </w:pPr>
+      <w:r>
+        <w:rPr>
+          <w:strike/>
+        </w:rPr>
+        <w:t>Login:</w:t>
+      </w:r>
+    </w:p>
+    <w:p>
+      <w:pPr>
+        <w:pStyle w:val="Lijstalinea"/>
+        <w:numPr>
+          <w:ilvl w:val="0"/>
+          <w:numId w:val="3"/>
+        </w:numPr>
+        <w:rPr>
+          <w:strike/>
+        </w:rPr>
+      </w:pPr>
+      <w:r>
+        <w:rPr>
+          <w:strike/>
+        </w:rPr>
+        <w:t>Afgerond!</w:t>
       </w:r>
     </w:p>
     <w:p>
       <w:pPr>
         <w:ind w:left="708"/>
-      </w:pPr>
-      <w:r>
-        <w:t>Contact:</w:t>
-      </w:r>
-    </w:p>
-    <w:p>
-      <w:pPr>
-        <w:pStyle w:val="Lijstalinea"/>
-        <w:numPr>
-          <w:ilvl w:val="0"/>
-          <w:numId w:val="3"/>
-        </w:numPr>
-        <w:rPr>
-          <w:strike/>
-        </w:rPr>
-      </w:pPr>
-      <w:r>
-        <w:rPr>
-          <w:strike/>
-        </w:rPr>
-        <w:t>HTML error handling</w:t>
-      </w:r>
-    </w:p>
-    <w:p>
-      <w:pPr>
-        <w:pStyle w:val="Lijstalinea"/>
-        <w:numPr>
-          <w:ilvl w:val="0"/>
-          <w:numId w:val="3"/>
-        </w:numPr>
-        <w:rPr>
-          <w:strike/>
-        </w:rPr>
-      </w:pPr>
-      <w:r>
-        <w:rPr>
-          <w:strike/>
-        </w:rPr>
-        <w:t xml:space="preserve">Wis velden aanpassen, button </w:t>
-      </w:r>
-      <w:r>
-        <w:rPr>
-          <w:strike/>
-        </w:rPr>
-        <w:t>m</w:t>
-      </w:r>
-      <w:r>
-        <w:rPr>
-          <w:strike/>
-        </w:rPr>
-        <w:t xml:space="preserve">oeten </w:t>
-      </w:r>
-      <w:proofErr w:type="spellStart"/>
-      <w:r>
-        <w:rPr>
-          <w:strike/>
-        </w:rPr>
-        <w:t>clear</w:t>
-      </w:r>
-      <w:proofErr w:type="spellEnd"/>
-      <w:r>
-        <w:rPr>
-          <w:strike/>
-        </w:rPr>
-        <w:t xml:space="preserve"> tekst </w:t>
-      </w:r>
-      <w:proofErr w:type="spellStart"/>
-      <w:r>
-        <w:rPr>
-          <w:strike/>
-        </w:rPr>
-        <w:t>fields</w:t>
-      </w:r>
-      <w:proofErr w:type="spellEnd"/>
-      <w:r>
-        <w:rPr>
-          <w:strike/>
-        </w:rPr>
-        <w:t xml:space="preserve"> uitvoeren </w:t>
+        <w:rPr>
+          <w:strike/>
+        </w:rPr>
+      </w:pPr>
+      <w:r>
+        <w:rPr>
+          <w:strike/>
+        </w:rPr>
+        <w:t>Registreren</w:t>
+      </w:r>
+    </w:p>
+    <w:p>
+      <w:pPr>
+        <w:pStyle w:val="Lijstalinea"/>
+        <w:numPr>
+          <w:ilvl w:val="0"/>
+          <w:numId w:val="3"/>
+        </w:numPr>
+        <w:rPr>
+          <w:strike/>
+        </w:rPr>
+      </w:pPr>
+      <w:r>
+        <w:rPr>
+          <w:strike/>
+        </w:rPr>
+        <w:t>Afgerond!</w:t>
       </w:r>
     </w:p>
     <w:p>
@@ -771,7 +849,219 @@
         <w:rPr>
           <w:strike/>
         </w:rPr>
-        <w:t>Login:</w:t>
+        <w:t>Wachtwoord vergeten</w:t>
+      </w:r>
+    </w:p>
+    <w:p>
+      <w:pPr>
+        <w:pStyle w:val="Lijstalinea"/>
+        <w:numPr>
+          <w:ilvl w:val="0"/>
+          <w:numId w:val="3"/>
+        </w:numPr>
+        <w:rPr>
+          <w:strike/>
+        </w:rPr>
+      </w:pPr>
+      <w:r>
+        <w:rPr>
+          <w:strike/>
+        </w:rPr>
+        <w:t>Afgerond</w:t>
+      </w:r>
+    </w:p>
+    <w:p/>
+    <w:p>
+      <w:pPr>
+        <w:rPr>
+          <w:b/>
+        </w:rPr>
+      </w:pPr>
+      <w:r>
+        <w:rPr>
+          <w:b/>
+        </w:rPr>
+        <w:t>User login beheer gedeelte</w:t>
+      </w:r>
+    </w:p>
+    <w:p>
+      <w:pPr>
+        <w:rPr>
+          <w:strike/>
+        </w:rPr>
+      </w:pPr>
+      <w:r>
+        <w:rPr>
+          <w:b/>
+        </w:rPr>
+        <w:tab/>
+      </w:r>
+      <w:r>
+        <w:rPr>
+          <w:strike/>
+        </w:rPr>
+        <w:t>Beheer gedeelte knop</w:t>
+      </w:r>
+    </w:p>
+    <w:p>
+      <w:pPr>
+        <w:pStyle w:val="Lijstalinea"/>
+        <w:numPr>
+          <w:ilvl w:val="0"/>
+          <w:numId w:val="3"/>
+        </w:numPr>
+        <w:rPr>
+          <w:strike/>
+        </w:rPr>
+      </w:pPr>
+      <w:proofErr w:type="spellStart"/>
+      <w:r>
+        <w:rPr>
+          <w:strike/>
+        </w:rPr>
+        <w:t>Cause</w:t>
+      </w:r>
+      <w:proofErr w:type="spellEnd"/>
+      <w:r>
+        <w:rPr>
+          <w:strike/>
+        </w:rPr>
+        <w:t xml:space="preserve"> </w:t>
+      </w:r>
+      <w:proofErr w:type="spellStart"/>
+      <w:r>
+        <w:rPr>
+          <w:strike/>
+        </w:rPr>
+        <w:t>on</w:t>
+      </w:r>
+      <w:proofErr w:type="spellEnd"/>
+      <w:r>
+        <w:rPr>
+          <w:strike/>
+        </w:rPr>
+        <w:t xml:space="preserve"> </w:t>
+      </w:r>
+      <w:proofErr w:type="spellStart"/>
+      <w:r>
+        <w:rPr>
+          <w:strike/>
+        </w:rPr>
+        <w:t>validation</w:t>
+      </w:r>
+      <w:proofErr w:type="spellEnd"/>
+      <w:r>
+        <w:rPr>
+          <w:strike/>
+        </w:rPr>
+        <w:t xml:space="preserve"> op </w:t>
+      </w:r>
+      <w:proofErr w:type="spellStart"/>
+      <w:r>
+        <w:rPr>
+          <w:strike/>
+        </w:rPr>
+        <w:t>false</w:t>
+      </w:r>
+      <w:proofErr w:type="spellEnd"/>
+      <w:r>
+        <w:rPr>
+          <w:strike/>
+        </w:rPr>
+        <w:t xml:space="preserve"> zetten</w:t>
+      </w:r>
+    </w:p>
+    <w:p>
+      <w:pPr>
+        <w:pStyle w:val="Lijstalinea"/>
+        <w:numPr>
+          <w:ilvl w:val="0"/>
+          <w:numId w:val="3"/>
+        </w:numPr>
+        <w:rPr>
+          <w:strike/>
+        </w:rPr>
+      </w:pPr>
+      <w:r>
+        <w:rPr>
+          <w:strike/>
+        </w:rPr>
+        <w:t xml:space="preserve">E-Mail en passwoord veranderen kan niet tegelijk worden geopend </w:t>
+      </w:r>
+      <w:r>
+        <w:rPr>
+          <w:strike/>
+        </w:rPr>
+        <w:sym w:font="Wingdings" w:char="F0E0"/>
+      </w:r>
+      <w:r>
+        <w:rPr>
+          <w:strike/>
+        </w:rPr>
+        <w:t xml:space="preserve"> dit kan nu wel </w:t>
+      </w:r>
+    </w:p>
+    <w:p>
+      <w:pPr>
+        <w:rPr>
+          <w:b/>
+        </w:rPr>
+      </w:pPr>
+      <w:r>
+        <w:rPr>
+          <w:b/>
+        </w:rPr>
+        <w:t>Backend</w:t>
+      </w:r>
+    </w:p>
+    <w:p>
+      <w:r>
+        <w:rPr>
+          <w:b/>
+        </w:rPr>
+        <w:tab/>
+      </w:r>
+      <w:proofErr w:type="spellStart"/>
+      <w:r>
+        <w:t>Gridview</w:t>
+      </w:r>
+      <w:proofErr w:type="spellEnd"/>
+      <w:r>
+        <w:tab/>
+      </w:r>
+    </w:p>
+    <w:p>
+      <w:pPr>
+        <w:pStyle w:val="Lijstalinea"/>
+        <w:numPr>
+          <w:ilvl w:val="0"/>
+          <w:numId w:val="3"/>
+        </w:numPr>
+      </w:pPr>
+      <w:r>
+        <w:t>Styling/Centreren/Groote (het design)</w:t>
+      </w:r>
+    </w:p>
+    <w:p>
+      <w:pPr>
+        <w:ind w:left="708"/>
+        <w:rPr>
+          <w:strike/>
+        </w:rPr>
+      </w:pPr>
+      <w:proofErr w:type="spellStart"/>
+      <w:r>
+        <w:rPr>
+          <w:strike/>
+        </w:rPr>
+        <w:t>Admin</w:t>
+      </w:r>
+      <w:proofErr w:type="spellEnd"/>
+      <w:r>
+        <w:rPr>
+          <w:strike/>
+        </w:rPr>
+        <w:t xml:space="preserve"> – Home </w:t>
       </w:r>
     </w:p>
     <w:p>
@@ -803,39 +1093,115 @@
         <w:rPr>
           <w:strike/>
         </w:rPr>
-        <w:t>Registreren</w:t>
-      </w:r>
-    </w:p>
-    <w:p>
-      <w:pPr>
-        <w:pStyle w:val="Lijstalinea"/>
-        <w:numPr>
-          <w:ilvl w:val="0"/>
-          <w:numId w:val="3"/>
-        </w:numPr>
-        <w:rPr>
-          <w:strike/>
-        </w:rPr>
-      </w:pPr>
-      <w:r>
-        <w:rPr>
-          <w:strike/>
-        </w:rPr>
-        <w:t>Afgerond!</w:t>
+        <w:t>Categorie_overzicht</w:t>
+      </w:r>
+    </w:p>
+    <w:p>
+      <w:pPr>
+        <w:pStyle w:val="Lijstalinea"/>
+        <w:numPr>
+          <w:ilvl w:val="0"/>
+          <w:numId w:val="3"/>
+        </w:numPr>
+        <w:rPr>
+          <w:strike/>
+        </w:rPr>
+      </w:pPr>
+      <w:r>
+        <w:rPr>
+          <w:strike/>
+        </w:rPr>
+        <w:t xml:space="preserve">Verwijderen </w:t>
+      </w:r>
+      <w:r>
+        <w:rPr>
+          <w:strike/>
+        </w:rPr>
+        <w:sym w:font="Wingdings" w:char="F0E0"/>
+      </w:r>
+      <w:r>
+        <w:rPr>
+          <w:strike/>
+        </w:rPr>
+        <w:t xml:space="preserve"> categorie die in gebruik is (error handling)</w:t>
+      </w:r>
+    </w:p>
+    <w:p>
+      <w:pPr>
+        <w:pStyle w:val="Lijstalinea"/>
+        <w:numPr>
+          <w:ilvl w:val="0"/>
+          <w:numId w:val="3"/>
+        </w:numPr>
+        <w:rPr>
+          <w:strike/>
+        </w:rPr>
+      </w:pPr>
+      <w:proofErr w:type="spellStart"/>
+      <w:r>
+        <w:rPr>
+          <w:strike/>
+        </w:rPr>
+        <w:t>Required</w:t>
+      </w:r>
+      <w:proofErr w:type="spellEnd"/>
+      <w:r>
+        <w:rPr>
+          <w:strike/>
+        </w:rPr>
+        <w:t xml:space="preserve"> </w:t>
+      </w:r>
+      <w:proofErr w:type="spellStart"/>
+      <w:r>
+        <w:rPr>
+          <w:strike/>
+        </w:rPr>
+        <w:t>vield</w:t>
+      </w:r>
+      <w:proofErr w:type="spellEnd"/>
+      <w:r>
+        <w:rPr>
+          <w:strike/>
+        </w:rPr>
+        <w:t xml:space="preserve"> </w:t>
+      </w:r>
+      <w:proofErr w:type="spellStart"/>
+      <w:r>
+        <w:rPr>
+          <w:strike/>
+        </w:rPr>
+        <w:t>validator</w:t>
+      </w:r>
+      <w:proofErr w:type="spellEnd"/>
+      <w:r>
+        <w:rPr>
+          <w:strike/>
+        </w:rPr>
+        <w:t xml:space="preserve"> op naam veld </w:t>
       </w:r>
     </w:p>
     <w:p>
       <w:pPr>
         <w:ind w:left="708"/>
-        <w:rPr>
-          <w:strike/>
-        </w:rPr>
-      </w:pPr>
-      <w:r>
-        <w:rPr>
-          <w:strike/>
-        </w:rPr>
-        <w:t>Wachtwoord vergeten</w:t>
+      </w:pPr>
+    </w:p>
+    <w:p>
+      <w:pPr>
+        <w:ind w:left="708"/>
+      </w:pPr>
+    </w:p>
+    <w:p>
+      <w:pPr>
+        <w:ind w:left="708"/>
+        <w:rPr>
+          <w:strike/>
+        </w:rPr>
+      </w:pPr>
+      <w:r>
+        <w:rPr>
+          <w:strike/>
+        </w:rPr>
+        <w:t xml:space="preserve">Categorie_toevoegen </w:t>
       </w:r>
     </w:p>
     <w:p>
@@ -856,42 +1222,37 @@
         <w:t>Afgerond</w:t>
       </w:r>
     </w:p>
-    <w:p/>
-    <w:p>
-      <w:pPr>
-        <w:rPr>
-          <w:b/>
-        </w:rPr>
-      </w:pPr>
-      <w:r>
-        <w:rPr>
-          <w:b/>
-        </w:rPr>
-        <w:t>User login beheer gedeelte</w:t>
-      </w:r>
-    </w:p>
-    <w:p>
-      <w:r>
-        <w:rPr>
-          <w:b/>
-        </w:rPr>
-        <w:tab/>
-      </w:r>
-      <w:r>
-        <w:t>Beheer gedeelte knop</w:t>
-      </w:r>
-    </w:p>
-    <w:p>
-      <w:pPr>
-        <w:pStyle w:val="Lijstalinea"/>
-        <w:numPr>
-          <w:ilvl w:val="0"/>
-          <w:numId w:val="3"/>
-        </w:numPr>
-      </w:pPr>
-      <w:proofErr w:type="spellStart"/>
-      <w:r>
-        <w:t>Cause</w:t>
+    <w:p>
+      <w:pPr>
+        <w:ind w:left="708"/>
+      </w:pPr>
+      <w:r>
+        <w:t>Producten_overzicht</w:t>
+      </w:r>
+    </w:p>
+    <w:p>
+      <w:pPr>
+        <w:pStyle w:val="Lijstalinea"/>
+        <w:numPr>
+          <w:ilvl w:val="0"/>
+          <w:numId w:val="3"/>
+        </w:numPr>
+      </w:pPr>
+      <w:r>
+        <w:t xml:space="preserve">Foto kolom -&gt; drop down list van maken </w:t>
+      </w:r>
+    </w:p>
+    <w:p>
+      <w:pPr>
+        <w:pStyle w:val="Lijstalinea"/>
+        <w:numPr>
+          <w:ilvl w:val="0"/>
+          <w:numId w:val="3"/>
+        </w:numPr>
+      </w:pPr>
+      <w:proofErr w:type="spellStart"/>
+      <w:r>
+        <w:t>Required</w:t>
       </w:r>
       <w:proofErr w:type="spellEnd"/>
       <w:r>
@@ -899,7 +1260,7 @@
       </w:r>
       <w:proofErr w:type="spellStart"/>
       <w:r>
-        <w:t>on</w:t>
+        <w:t>vield</w:t>
       </w:r>
       <w:proofErr w:type="spellEnd"/>
       <w:r>
@@ -907,152 +1268,95 @@
       </w:r>
       <w:proofErr w:type="spellStart"/>
       <w:r>
-        <w:t>validation</w:t>
-      </w:r>
-      <w:proofErr w:type="spellEnd"/>
-      <w:r>
-        <w:t xml:space="preserve"> op </w:t>
-      </w:r>
-      <w:proofErr w:type="spellStart"/>
-      <w:r>
-        <w:t>false</w:t>
-      </w:r>
-      <w:proofErr w:type="spellEnd"/>
-      <w:r>
-        <w:t xml:space="preserve"> zetten</w:t>
-      </w:r>
-    </w:p>
-    <w:p>
-      <w:pPr>
-        <w:pStyle w:val="Lijstalinea"/>
-        <w:numPr>
-          <w:ilvl w:val="0"/>
-          <w:numId w:val="3"/>
-        </w:numPr>
-      </w:pPr>
-      <w:r>
-        <w:t xml:space="preserve">E-Mail en passwoord veranderen kan niet tegelijk worden geopend </w:t>
+        <w:t>validators</w:t>
+      </w:r>
+      <w:proofErr w:type="spellEnd"/>
+      <w:r>
+        <w:t xml:space="preserve"> op naam/prijs en omschrijving </w:t>
+      </w:r>
+    </w:p>
+    <w:p>
+      <w:pPr>
+        <w:pStyle w:val="Lijstalinea"/>
+        <w:numPr>
+          <w:ilvl w:val="0"/>
+          <w:numId w:val="3"/>
+        </w:numPr>
+      </w:pPr>
+      <w:r>
+        <w:t xml:space="preserve">Prijs </w:t>
       </w:r>
       <w:r>
         <w:sym w:font="Wingdings" w:char="F0E0"/>
       </w:r>
       <w:r>
-        <w:t xml:space="preserve"> dit kan nu wel </w:t>
-      </w:r>
-    </w:p>
-    <w:p>
-      <w:pPr>
-        <w:rPr>
-          <w:b/>
-        </w:rPr>
-      </w:pPr>
-      <w:r>
-        <w:rPr>
-          <w:b/>
-        </w:rPr>
-        <w:t>Backend</w:t>
-      </w:r>
-    </w:p>
-    <w:p>
-      <w:r>
-        <w:rPr>
-          <w:b/>
-        </w:rPr>
-        <w:tab/>
-      </w:r>
-      <w:proofErr w:type="spellStart"/>
-      <w:r>
-        <w:t>Gridview</w:t>
-      </w:r>
-      <w:proofErr w:type="spellEnd"/>
-      <w:r>
-        <w:tab/>
-      </w:r>
-    </w:p>
-    <w:p>
-      <w:pPr>
-        <w:pStyle w:val="Lijstalinea"/>
-        <w:numPr>
-          <w:ilvl w:val="0"/>
-          <w:numId w:val="3"/>
-        </w:numPr>
-      </w:pPr>
-      <w:r>
-        <w:t>Styling/Centreren/Groote (het design)</w:t>
+        <w:t xml:space="preserve"> moeten cijfers zijn </w:t>
+      </w:r>
+    </w:p>
+    <w:p>
+      <w:pPr>
+        <w:pStyle w:val="Lijstalinea"/>
+        <w:numPr>
+          <w:ilvl w:val="0"/>
+          <w:numId w:val="3"/>
+        </w:numPr>
+      </w:pPr>
+      <w:proofErr w:type="spellStart"/>
+      <w:r>
+        <w:t>Omschrijvingsveld</w:t>
+      </w:r>
+      <w:proofErr w:type="spellEnd"/>
+      <w:r>
+        <w:t xml:space="preserve"> </w:t>
+      </w:r>
+      <w:proofErr w:type="spellStart"/>
+      <w:r>
+        <w:t>edit</w:t>
+      </w:r>
+      <w:proofErr w:type="spellEnd"/>
+      <w:r>
+        <w:t>/</w:t>
+      </w:r>
+      <w:proofErr w:type="spellStart"/>
+      <w:r>
+        <w:t>multieline</w:t>
+      </w:r>
+      <w:proofErr w:type="spellEnd"/>
+      <w:r>
+        <w:t xml:space="preserve"> maken </w:t>
+      </w:r>
+    </w:p>
+    <w:p>
+      <w:pPr>
+        <w:pStyle w:val="Lijstalinea"/>
+        <w:numPr>
+          <w:ilvl w:val="0"/>
+          <w:numId w:val="3"/>
+        </w:numPr>
+      </w:pPr>
+      <w:r>
+        <w:t xml:space="preserve">Omschrijvingsveld gewoon eerste twee woorden laten zien </w:t>
       </w:r>
     </w:p>
     <w:p>
       <w:pPr>
         <w:ind w:left="708"/>
-        <w:rPr>
-          <w:strike/>
-        </w:rPr>
-      </w:pPr>
-      <w:proofErr w:type="spellStart"/>
-      <w:r>
-        <w:rPr>
-          <w:strike/>
-        </w:rPr>
-        <w:t>Admin</w:t>
-      </w:r>
-      <w:proofErr w:type="spellEnd"/>
-      <w:r>
-        <w:rPr>
-          <w:strike/>
-        </w:rPr>
-        <w:t xml:space="preserve"> – Home </w:t>
-      </w:r>
-    </w:p>
-    <w:p>
-      <w:pPr>
-        <w:pStyle w:val="Lijstalinea"/>
-        <w:numPr>
-          <w:ilvl w:val="0"/>
-          <w:numId w:val="3"/>
-        </w:numPr>
-        <w:rPr>
-          <w:strike/>
-        </w:rPr>
-      </w:pPr>
-      <w:r>
-        <w:rPr>
-          <w:strike/>
-        </w:rPr>
-        <w:t>Afgerond!</w:t>
-      </w:r>
-    </w:p>
-    <w:p>
-      <w:pPr>
-        <w:ind w:left="708"/>
-      </w:pPr>
-      <w:r>
-        <w:t>Categorie_overzicht</w:t>
-      </w:r>
-    </w:p>
-    <w:p>
-      <w:pPr>
-        <w:pStyle w:val="Lijstalinea"/>
-        <w:numPr>
-          <w:ilvl w:val="0"/>
-          <w:numId w:val="3"/>
-        </w:numPr>
-      </w:pPr>
-      <w:r>
-        <w:t xml:space="preserve">Verwijderen </w:t>
-      </w:r>
-      <w:r>
-        <w:sym w:font="Wingdings" w:char="F0E0"/>
-      </w:r>
-      <w:r>
-        <w:t xml:space="preserve"> categorie die in gebruik is (error handling)</w:t>
-      </w:r>
-    </w:p>
-    <w:p>
-      <w:pPr>
-        <w:pStyle w:val="Lijstalinea"/>
-        <w:numPr>
-          <w:ilvl w:val="0"/>
-          <w:numId w:val="3"/>
+      </w:pPr>
+      <w:r>
+        <w:t>Producten_</w:t>
+      </w:r>
+      <w:proofErr w:type="spellStart"/>
+      <w:r>
+        <w:t>toevogen</w:t>
+      </w:r>
+      <w:proofErr w:type="spellEnd"/>
+    </w:p>
+    <w:p>
+      <w:pPr>
+        <w:pStyle w:val="Lijstalinea"/>
+        <w:numPr>
+          <w:ilvl w:val="0"/>
+          <w:numId w:val="4"/>
         </w:numPr>
       </w:pPr>
       <w:proofErr w:type="spellStart"/>
@@ -1077,223 +1381,43 @@
       </w:r>
       <w:proofErr w:type="spellEnd"/>
       <w:r>
-        <w:t xml:space="preserve"> op naam veld </w:t>
-      </w:r>
-    </w:p>
-    <w:p>
-      <w:pPr>
-        <w:ind w:left="708"/>
-      </w:pPr>
-    </w:p>
-    <w:p>
-      <w:pPr>
-        <w:ind w:left="708"/>
-      </w:pPr>
-    </w:p>
-    <w:p>
-      <w:pPr>
-        <w:ind w:left="708"/>
-      </w:pPr>
-      <w:r>
-        <w:t xml:space="preserve">Categorie_toevoegen </w:t>
-      </w:r>
-    </w:p>
-    <w:p>
-      <w:pPr>
-        <w:pStyle w:val="Lijstalinea"/>
-        <w:numPr>
-          <w:ilvl w:val="0"/>
-          <w:numId w:val="3"/>
+        <w:t xml:space="preserve"> op naam/prijs en omschrijving </w:t>
+      </w:r>
+    </w:p>
+    <w:p>
+      <w:pPr>
+        <w:pStyle w:val="Lijstalinea"/>
+        <w:numPr>
+          <w:ilvl w:val="0"/>
+          <w:numId w:val="4"/>
+        </w:numPr>
+      </w:pPr>
+      <w:r>
+        <w:t xml:space="preserve">Prijs moet een cijfer zijn </w:t>
+      </w:r>
+    </w:p>
+    <w:p>
+      <w:pPr>
+        <w:pStyle w:val="Lijstalinea"/>
+        <w:numPr>
+          <w:ilvl w:val="0"/>
+          <w:numId w:val="4"/>
+        </w:numPr>
+      </w:pPr>
+      <w:r>
+        <w:t xml:space="preserve">Uploaden van een foto met dezelfde naam , moet een waarschuwing krijgen </w:t>
+      </w:r>
+    </w:p>
+    <w:p>
+      <w:pPr>
+        <w:pStyle w:val="Lijstalinea"/>
+        <w:numPr>
+          <w:ilvl w:val="0"/>
+          <w:numId w:val="4"/>
         </w:numPr>
       </w:pPr>
       <w:r>
         <w:t xml:space="preserve">Eventueel naar de resolutie van de foto kijken , zodat we latere problemen met het watermark kunnen voorkomen. </w:t>
-      </w:r>
-    </w:p>
-    <w:p>
-      <w:pPr>
-        <w:ind w:left="708"/>
-      </w:pPr>
-      <w:r>
-        <w:t>Producten_overzicht</w:t>
-      </w:r>
-    </w:p>
-    <w:p>
-      <w:pPr>
-        <w:pStyle w:val="Lijstalinea"/>
-        <w:numPr>
-          <w:ilvl w:val="0"/>
-          <w:numId w:val="3"/>
-        </w:numPr>
-      </w:pPr>
-      <w:r>
-        <w:t xml:space="preserve">Foto kolom -&gt; drop down list van maken </w:t>
-      </w:r>
-    </w:p>
-    <w:p>
-      <w:pPr>
-        <w:pStyle w:val="Lijstalinea"/>
-        <w:numPr>
-          <w:ilvl w:val="0"/>
-          <w:numId w:val="3"/>
-        </w:numPr>
-      </w:pPr>
-      <w:proofErr w:type="spellStart"/>
-      <w:r>
-        <w:t>Required</w:t>
-      </w:r>
-      <w:proofErr w:type="spellEnd"/>
-      <w:r>
-        <w:t xml:space="preserve"> </w:t>
-      </w:r>
-      <w:proofErr w:type="spellStart"/>
-      <w:r>
-        <w:t>vield</w:t>
-      </w:r>
-      <w:proofErr w:type="spellEnd"/>
-      <w:r>
-        <w:t xml:space="preserve"> </w:t>
-      </w:r>
-      <w:proofErr w:type="spellStart"/>
-      <w:r>
-        <w:t>validators</w:t>
-      </w:r>
-      <w:proofErr w:type="spellEnd"/>
-      <w:r>
-        <w:t xml:space="preserve"> op naam/prijs en omschrijving </w:t>
-      </w:r>
-    </w:p>
-    <w:p>
-      <w:pPr>
-        <w:pStyle w:val="Lijstalinea"/>
-        <w:numPr>
-          <w:ilvl w:val="0"/>
-          <w:numId w:val="3"/>
-        </w:numPr>
-      </w:pPr>
-      <w:r>
-        <w:t xml:space="preserve">Prijs </w:t>
-      </w:r>
-      <w:r>
-        <w:sym w:font="Wingdings" w:char="F0E0"/>
-      </w:r>
-      <w:r>
-        <w:t xml:space="preserve"> moeten cijfers zijn </w:t>
-      </w:r>
-    </w:p>
-    <w:p>
-      <w:pPr>
-        <w:pStyle w:val="Lijstalinea"/>
-        <w:numPr>
-          <w:ilvl w:val="0"/>
-          <w:numId w:val="3"/>
-        </w:numPr>
-      </w:pPr>
-      <w:proofErr w:type="spellStart"/>
-      <w:r>
-        <w:t>Omschrijvingsveld</w:t>
-      </w:r>
-      <w:proofErr w:type="spellEnd"/>
-      <w:r>
-        <w:t xml:space="preserve"> </w:t>
-      </w:r>
-      <w:proofErr w:type="spellStart"/>
-      <w:r>
-        <w:t>edit</w:t>
-      </w:r>
-      <w:proofErr w:type="spellEnd"/>
-      <w:r>
-        <w:t>/</w:t>
-      </w:r>
-      <w:proofErr w:type="spellStart"/>
-      <w:r>
-        <w:t>multieline</w:t>
-      </w:r>
-      <w:proofErr w:type="spellEnd"/>
-      <w:r>
-        <w:t xml:space="preserve"> maken </w:t>
-      </w:r>
-    </w:p>
-    <w:p>
-      <w:pPr>
-        <w:pStyle w:val="Lijstalinea"/>
-        <w:numPr>
-          <w:ilvl w:val="0"/>
-          <w:numId w:val="3"/>
-        </w:numPr>
-      </w:pPr>
-      <w:r>
-        <w:t xml:space="preserve">Omschrijvingsveld gewoon eerste twee woorden laten zien </w:t>
-      </w:r>
-    </w:p>
-    <w:p>
-      <w:pPr>
-        <w:ind w:left="708"/>
-      </w:pPr>
-      <w:r>
-        <w:t>Producten_</w:t>
-      </w:r>
-      <w:proofErr w:type="spellStart"/>
-      <w:r>
-        <w:t>toevogen</w:t>
-      </w:r>
-      <w:proofErr w:type="spellEnd"/>
-    </w:p>
-    <w:p>
-      <w:pPr>
-        <w:pStyle w:val="Lijstalinea"/>
-        <w:numPr>
-          <w:ilvl w:val="0"/>
-          <w:numId w:val="4"/>
-        </w:numPr>
-      </w:pPr>
-      <w:proofErr w:type="spellStart"/>
-      <w:r>
-        <w:t>Required</w:t>
-      </w:r>
-      <w:proofErr w:type="spellEnd"/>
-      <w:r>
-        <w:t xml:space="preserve"> </w:t>
-      </w:r>
-      <w:proofErr w:type="spellStart"/>
-      <w:r>
-        <w:t>vield</w:t>
-      </w:r>
-      <w:proofErr w:type="spellEnd"/>
-      <w:r>
-        <w:t xml:space="preserve"> </w:t>
-      </w:r>
-      <w:proofErr w:type="spellStart"/>
-      <w:r>
-        <w:t>validator</w:t>
-      </w:r>
-      <w:proofErr w:type="spellEnd"/>
-      <w:r>
-        <w:t xml:space="preserve"> op naam/prijs en omschrijving </w:t>
-      </w:r>
-    </w:p>
-    <w:p>
-      <w:pPr>
-        <w:pStyle w:val="Lijstalinea"/>
-        <w:numPr>
-          <w:ilvl w:val="0"/>
-          <w:numId w:val="4"/>
-        </w:numPr>
-      </w:pPr>
-      <w:r>
-        <w:t xml:space="preserve">Prijs moet een cijfer zijn </w:t>
-      </w:r>
-    </w:p>
-    <w:p>
-      <w:pPr>
-        <w:pStyle w:val="Lijstalinea"/>
-        <w:numPr>
-          <w:ilvl w:val="0"/>
-          <w:numId w:val="4"/>
-        </w:numPr>
-      </w:pPr>
-      <w:r>
-        <w:t xml:space="preserve">Uploaden van een foto met dezelfde naam , moet een waarschuwing krijgen </w:t>
       </w:r>
     </w:p>
     <w:p>

</xml_diff>

<commit_message>
checklist aangepast, weer een nieuwe bug gevonden!
</commit_message>
<xml_diff>
--- a/Documentatie/Checklist Milanov project  voor oplevering.docx
+++ b/Documentatie/Checklist Milanov project  voor oplevering.docx
@@ -1,6 +1,6 @@
 
 <file path=word/document.xml><?xml version="1.0" encoding="utf-8"?>
-<w:document xmlns:ve="http://schemas.openxmlformats.org/markup-compatibility/2006" xmlns:o="urn:schemas-microsoft-com:office:office" xmlns:r="http://schemas.openxmlformats.org/officeDocument/2006/relationships" xmlns:m="http://schemas.openxmlformats.org/officeDocument/2006/math" xmlns:v="urn:schemas-microsoft-com:vml" xmlns:wp="http://schemas.openxmlformats.org/drawingml/2006/wordprocessingDrawing" xmlns:w10="urn:schemas-microsoft-com:office:word" xmlns:w="http://schemas.openxmlformats.org/wordprocessingml/2006/main" xmlns:wne="http://schemas.microsoft.com/office/word/2006/wordml">
+<w:document xmlns:wpc="http://schemas.microsoft.com/office/word/2010/wordprocessingCanvas" xmlns:mc="http://schemas.openxmlformats.org/markup-compatibility/2006" xmlns:o="urn:schemas-microsoft-com:office:office" xmlns:r="http://schemas.openxmlformats.org/officeDocument/2006/relationships" xmlns:m="http://schemas.openxmlformats.org/officeDocument/2006/math" xmlns:v="urn:schemas-microsoft-com:vml" xmlns:wp14="http://schemas.microsoft.com/office/word/2010/wordprocessingDrawing" xmlns:wp="http://schemas.openxmlformats.org/drawingml/2006/wordprocessingDrawing" xmlns:w10="urn:schemas-microsoft-com:office:word" xmlns:w="http://schemas.openxmlformats.org/wordprocessingml/2006/main" xmlns:w14="http://schemas.microsoft.com/office/word/2010/wordml" xmlns:wpg="http://schemas.microsoft.com/office/word/2010/wordprocessingGroup" xmlns:wpi="http://schemas.microsoft.com/office/word/2010/wordprocessingInk" xmlns:wne="http://schemas.microsoft.com/office/word/2006/wordml" xmlns:wps="http://schemas.microsoft.com/office/word/2010/wordprocessingShape" mc:Ignorable="w14 wp14">
   <w:body>
     <w:p>
       <w:pPr>
@@ -44,8 +44,6 @@
           <w:b/>
         </w:rPr>
       </w:pPr>
-      <w:bookmarkStart w:id="0" w:name="_GoBack"/>
-      <w:bookmarkEnd w:id="0"/>
       <w:r>
         <w:rPr>
           <w:b/>
@@ -250,15 +248,7 @@
         </w:numPr>
       </w:pPr>
       <w:r>
-        <w:t xml:space="preserve">Andere </w:t>
-      </w:r>
-      <w:proofErr w:type="spellStart"/>
-      <w:r>
-        <w:t>browsers</w:t>
-      </w:r>
-      <w:proofErr w:type="spellEnd"/>
-      <w:r>
-        <w:t xml:space="preserve"> dan </w:t>
+        <w:t xml:space="preserve">Andere browsers dan </w:t>
       </w:r>
       <w:proofErr w:type="spellStart"/>
       <w:r>
@@ -335,7 +325,7 @@
           <w:sz w:val="19"/>
           <w:szCs w:val="19"/>
         </w:rPr>
-        <w:t>javascript</w:t>
+        <w:t>javascript:history.back</w:t>
       </w:r>
       <w:proofErr w:type="spellEnd"/>
       <w:r>
@@ -345,26 +335,6 @@
           <w:sz w:val="19"/>
           <w:szCs w:val="19"/>
         </w:rPr>
-        <w:t>:</w:t>
-      </w:r>
-      <w:proofErr w:type="spellStart"/>
-      <w:r>
-        <w:rPr>
-          <w:rFonts w:ascii="Consolas" w:hAnsi="Consolas" w:cs="Consolas"/>
-          <w:color w:val="A31515"/>
-          <w:sz w:val="19"/>
-          <w:szCs w:val="19"/>
-        </w:rPr>
-        <w:t>history.back</w:t>
-      </w:r>
-      <w:proofErr w:type="spellEnd"/>
-      <w:r>
-        <w:rPr>
-          <w:rFonts w:ascii="Consolas" w:hAnsi="Consolas" w:cs="Consolas"/>
-          <w:color w:val="A31515"/>
-          <w:sz w:val="19"/>
-          <w:szCs w:val="19"/>
-        </w:rPr>
         <w:t>()'</w:t>
       </w:r>
     </w:p>
@@ -425,13 +395,11 @@
       <w:pPr>
         <w:ind w:left="708"/>
         <w:rPr>
-          <w:strike/>
           <w:u w:val="single"/>
         </w:rPr>
       </w:pPr>
       <w:r>
         <w:rPr>
-          <w:strike/>
           <w:u w:val="single"/>
         </w:rPr>
         <w:t xml:space="preserve">Winkel </w:t>
@@ -519,6 +487,40 @@
     </w:p>
     <w:p>
       <w:pPr>
+        <w:pStyle w:val="Lijstalinea"/>
+        <w:numPr>
+          <w:ilvl w:val="0"/>
+          <w:numId w:val="3"/>
+        </w:numPr>
+        <w:rPr>
+          <w:strike/>
+        </w:rPr>
+      </w:pPr>
+      <w:bookmarkStart w:id="0" w:name="_GoBack"/>
+      <w:bookmarkEnd w:id="0"/>
+      <w:r>
+        <w:t xml:space="preserve"> </w:t>
+      </w:r>
+      <w:proofErr w:type="spellStart"/>
+      <w:r>
+        <w:t>Table</w:t>
+      </w:r>
+      <w:proofErr w:type="spellEnd"/>
+      <w:r>
+        <w:t xml:space="preserve"> aanpassen</w:t>
+      </w:r>
+    </w:p>
+    <w:p>
+      <w:pPr>
+        <w:pStyle w:val="Lijstalinea"/>
+        <w:ind w:left="3195"/>
+        <w:rPr>
+          <w:strike/>
+        </w:rPr>
+      </w:pPr>
+    </w:p>
+    <w:p>
+      <w:pPr>
         <w:ind w:left="708"/>
         <w:rPr>
           <w:strike/>
@@ -596,6 +598,7 @@
         <w:rPr>
           <w:strike/>
         </w:rPr>
+        <w:lastRenderedPageBreak/>
         <w:t>Verwijder knop aanpassen</w:t>
       </w:r>
     </w:p>
@@ -614,165 +617,565 @@
         <w:rPr>
           <w:strike/>
         </w:rPr>
+        <w:t xml:space="preserve">Kijken naar het type user dat ingelogd is en zo de korting berekenen </w:t>
+      </w:r>
+    </w:p>
+    <w:p>
+      <w:pPr>
+        <w:ind w:left="708"/>
+      </w:pPr>
+      <w:r>
+        <w:t>Check-out</w:t>
+      </w:r>
+    </w:p>
+    <w:p>
+      <w:pPr>
+        <w:pStyle w:val="Lijstalinea"/>
+        <w:numPr>
+          <w:ilvl w:val="0"/>
+          <w:numId w:val="3"/>
+        </w:numPr>
+      </w:pPr>
+      <w:proofErr w:type="spellStart"/>
+      <w:r>
+        <w:t>Paypal</w:t>
+      </w:r>
+      <w:proofErr w:type="spellEnd"/>
+      <w:r>
+        <w:t xml:space="preserve"> integreren</w:t>
+      </w:r>
+    </w:p>
+    <w:p>
+      <w:pPr>
+        <w:pStyle w:val="Lijstalinea"/>
+        <w:numPr>
+          <w:ilvl w:val="0"/>
+          <w:numId w:val="3"/>
+        </w:numPr>
+      </w:pPr>
+      <w:r>
+        <w:t xml:space="preserve"> Als er betaal</w:t>
+      </w:r>
+      <w:r>
+        <w:t>d</w:t>
+      </w:r>
+      <w:r>
+        <w:t xml:space="preserve"> is, bijvoorbeeld mail sturen met de bestelde foto’s </w:t>
+      </w:r>
+    </w:p>
+    <w:p>
+      <w:pPr>
+        <w:pStyle w:val="Lijstalinea"/>
+        <w:numPr>
+          <w:ilvl w:val="0"/>
+          <w:numId w:val="3"/>
+        </w:numPr>
+        <w:rPr>
+          <w:strike/>
+        </w:rPr>
+      </w:pPr>
+      <w:r>
+        <w:rPr>
+          <w:strike/>
+        </w:rPr>
+        <w:t>Map met foto’s beveiligen (als dit mogelijk is</w:t>
+      </w:r>
+      <w:r>
+        <w:t xml:space="preserve">) </w:t>
+      </w:r>
+      <w:r>
+        <w:t>-&gt; IIS instellingen</w:t>
+      </w:r>
+      <w:r>
+        <w:t>, dit is mogelijk maar dan moet je de server hiervoor geschikt maken.</w:t>
+      </w:r>
+    </w:p>
+    <w:p>
+      <w:pPr>
+        <w:ind w:left="708"/>
+      </w:pPr>
+      <w:r>
+        <w:t>Contact:</w:t>
+      </w:r>
+    </w:p>
+    <w:p>
+      <w:pPr>
+        <w:pStyle w:val="Lijstalinea"/>
+        <w:numPr>
+          <w:ilvl w:val="0"/>
+          <w:numId w:val="3"/>
+        </w:numPr>
+        <w:rPr>
+          <w:strike/>
+        </w:rPr>
+      </w:pPr>
+      <w:r>
+        <w:rPr>
+          <w:strike/>
+        </w:rPr>
+        <w:t>HTML error handling</w:t>
+      </w:r>
+    </w:p>
+    <w:p>
+      <w:pPr>
+        <w:pStyle w:val="Lijstalinea"/>
+        <w:numPr>
+          <w:ilvl w:val="0"/>
+          <w:numId w:val="3"/>
+        </w:numPr>
+        <w:rPr>
+          <w:strike/>
+        </w:rPr>
+      </w:pPr>
+      <w:r>
+        <w:rPr>
+          <w:strike/>
+        </w:rPr>
+        <w:t xml:space="preserve">Wis velden aanpassen, button </w:t>
+      </w:r>
+      <w:r>
+        <w:rPr>
+          <w:strike/>
+        </w:rPr>
+        <w:t>m</w:t>
+      </w:r>
+      <w:r>
+        <w:rPr>
+          <w:strike/>
+        </w:rPr>
+        <w:t xml:space="preserve">oeten </w:t>
+      </w:r>
+      <w:proofErr w:type="spellStart"/>
+      <w:r>
+        <w:rPr>
+          <w:strike/>
+        </w:rPr>
+        <w:t>clear</w:t>
+      </w:r>
+      <w:proofErr w:type="spellEnd"/>
+      <w:r>
+        <w:rPr>
+          <w:strike/>
+        </w:rPr>
+        <w:t xml:space="preserve"> tekst </w:t>
+      </w:r>
+      <w:proofErr w:type="spellStart"/>
+      <w:r>
+        <w:rPr>
+          <w:strike/>
+        </w:rPr>
+        <w:t>fields</w:t>
+      </w:r>
+      <w:proofErr w:type="spellEnd"/>
+      <w:r>
+        <w:rPr>
+          <w:strike/>
+        </w:rPr>
+        <w:t xml:space="preserve"> uitvoeren </w:t>
+      </w:r>
+    </w:p>
+    <w:p>
+      <w:pPr>
+        <w:ind w:left="708"/>
+        <w:rPr>
+          <w:strike/>
+        </w:rPr>
+      </w:pPr>
+      <w:r>
+        <w:rPr>
+          <w:strike/>
+        </w:rPr>
+        <w:t>Login:</w:t>
+      </w:r>
+    </w:p>
+    <w:p>
+      <w:pPr>
+        <w:pStyle w:val="Lijstalinea"/>
+        <w:numPr>
+          <w:ilvl w:val="0"/>
+          <w:numId w:val="3"/>
+        </w:numPr>
+        <w:rPr>
+          <w:strike/>
+        </w:rPr>
+      </w:pPr>
+      <w:r>
+        <w:rPr>
+          <w:strike/>
+        </w:rPr>
+        <w:t>Afgerond!</w:t>
+      </w:r>
+    </w:p>
+    <w:p>
+      <w:pPr>
+        <w:ind w:left="708"/>
+        <w:rPr>
+          <w:strike/>
+        </w:rPr>
+      </w:pPr>
+      <w:r>
+        <w:rPr>
+          <w:strike/>
+        </w:rPr>
+        <w:t>Registreren</w:t>
+      </w:r>
+    </w:p>
+    <w:p>
+      <w:pPr>
+        <w:pStyle w:val="Lijstalinea"/>
+        <w:numPr>
+          <w:ilvl w:val="0"/>
+          <w:numId w:val="3"/>
+        </w:numPr>
+        <w:rPr>
+          <w:strike/>
+        </w:rPr>
+      </w:pPr>
+      <w:r>
+        <w:rPr>
+          <w:strike/>
+        </w:rPr>
+        <w:t>Afgerond!</w:t>
+      </w:r>
+    </w:p>
+    <w:p>
+      <w:pPr>
+        <w:ind w:left="708"/>
+        <w:rPr>
+          <w:strike/>
+        </w:rPr>
+      </w:pPr>
+      <w:r>
+        <w:rPr>
+          <w:strike/>
+        </w:rPr>
+        <w:t>Wachtwoord vergeten</w:t>
+      </w:r>
+    </w:p>
+    <w:p>
+      <w:pPr>
+        <w:pStyle w:val="Lijstalinea"/>
+        <w:numPr>
+          <w:ilvl w:val="0"/>
+          <w:numId w:val="3"/>
+        </w:numPr>
+        <w:rPr>
+          <w:strike/>
+        </w:rPr>
+      </w:pPr>
+      <w:r>
+        <w:rPr>
+          <w:strike/>
+        </w:rPr>
+        <w:t>Afgerond</w:t>
+      </w:r>
+    </w:p>
+    <w:p/>
+    <w:p>
+      <w:pPr>
+        <w:rPr>
+          <w:b/>
+        </w:rPr>
+      </w:pPr>
+      <w:r>
+        <w:rPr>
+          <w:b/>
+        </w:rPr>
+        <w:t>User login beheer gedeelte</w:t>
+      </w:r>
+    </w:p>
+    <w:p>
+      <w:pPr>
+        <w:rPr>
+          <w:strike/>
+        </w:rPr>
+      </w:pPr>
+      <w:r>
+        <w:rPr>
+          <w:b/>
+        </w:rPr>
+        <w:tab/>
+      </w:r>
+      <w:r>
+        <w:rPr>
+          <w:strike/>
+        </w:rPr>
+        <w:t>Beheer gedeelte knop</w:t>
+      </w:r>
+    </w:p>
+    <w:p>
+      <w:pPr>
+        <w:pStyle w:val="Lijstalinea"/>
+        <w:numPr>
+          <w:ilvl w:val="0"/>
+          <w:numId w:val="3"/>
+        </w:numPr>
+        <w:rPr>
+          <w:strike/>
+        </w:rPr>
+      </w:pPr>
+      <w:proofErr w:type="spellStart"/>
+      <w:r>
+        <w:rPr>
+          <w:strike/>
+        </w:rPr>
+        <w:t>Cause</w:t>
+      </w:r>
+      <w:proofErr w:type="spellEnd"/>
+      <w:r>
+        <w:rPr>
+          <w:strike/>
+        </w:rPr>
+        <w:t xml:space="preserve"> on </w:t>
+      </w:r>
+      <w:proofErr w:type="spellStart"/>
+      <w:r>
+        <w:rPr>
+          <w:strike/>
+        </w:rPr>
+        <w:t>validation</w:t>
+      </w:r>
+      <w:proofErr w:type="spellEnd"/>
+      <w:r>
+        <w:rPr>
+          <w:strike/>
+        </w:rPr>
+        <w:t xml:space="preserve"> op </w:t>
+      </w:r>
+      <w:proofErr w:type="spellStart"/>
+      <w:r>
+        <w:rPr>
+          <w:strike/>
+        </w:rPr>
+        <w:t>false</w:t>
+      </w:r>
+      <w:proofErr w:type="spellEnd"/>
+      <w:r>
+        <w:rPr>
+          <w:strike/>
+        </w:rPr>
+        <w:t xml:space="preserve"> zetten</w:t>
+      </w:r>
+    </w:p>
+    <w:p>
+      <w:pPr>
+        <w:pStyle w:val="Lijstalinea"/>
+        <w:numPr>
+          <w:ilvl w:val="0"/>
+          <w:numId w:val="3"/>
+        </w:numPr>
+        <w:rPr>
+          <w:strike/>
+        </w:rPr>
+      </w:pPr>
+      <w:r>
+        <w:rPr>
+          <w:strike/>
+        </w:rPr>
+        <w:t xml:space="preserve">E-Mail en passwoord veranderen kan niet tegelijk worden geopend </w:t>
+      </w:r>
+      <w:r>
+        <w:rPr>
+          <w:strike/>
+        </w:rPr>
+        <w:sym w:font="Wingdings" w:char="F0E0"/>
+      </w:r>
+      <w:r>
+        <w:rPr>
+          <w:strike/>
+        </w:rPr>
+        <w:t xml:space="preserve"> dit kan nu wel </w:t>
+      </w:r>
+    </w:p>
+    <w:p>
+      <w:pPr>
+        <w:rPr>
+          <w:b/>
+        </w:rPr>
+      </w:pPr>
+      <w:r>
+        <w:rPr>
+          <w:b/>
+        </w:rPr>
+        <w:t>Backend</w:t>
+      </w:r>
+    </w:p>
+    <w:p>
+      <w:r>
+        <w:rPr>
+          <w:b/>
+        </w:rPr>
+        <w:tab/>
+      </w:r>
+      <w:proofErr w:type="spellStart"/>
+      <w:r>
+        <w:t>Gridview</w:t>
+      </w:r>
+      <w:proofErr w:type="spellEnd"/>
+      <w:r>
+        <w:tab/>
+      </w:r>
+    </w:p>
+    <w:p>
+      <w:pPr>
+        <w:pStyle w:val="Lijstalinea"/>
+        <w:numPr>
+          <w:ilvl w:val="0"/>
+          <w:numId w:val="3"/>
+        </w:numPr>
+      </w:pPr>
+      <w:r>
+        <w:t>Styling/Centreren/Groote (het design)</w:t>
+      </w:r>
+    </w:p>
+    <w:p>
+      <w:pPr>
+        <w:ind w:left="708"/>
+        <w:rPr>
+          <w:strike/>
+        </w:rPr>
+      </w:pPr>
+      <w:proofErr w:type="spellStart"/>
+      <w:r>
+        <w:rPr>
+          <w:strike/>
+        </w:rPr>
+        <w:t>Admin</w:t>
+      </w:r>
+      <w:proofErr w:type="spellEnd"/>
+      <w:r>
+        <w:rPr>
+          <w:strike/>
+        </w:rPr>
+        <w:t xml:space="preserve"> – Home </w:t>
+      </w:r>
+    </w:p>
+    <w:p>
+      <w:pPr>
+        <w:pStyle w:val="Lijstalinea"/>
+        <w:numPr>
+          <w:ilvl w:val="0"/>
+          <w:numId w:val="3"/>
+        </w:numPr>
+        <w:rPr>
+          <w:strike/>
+        </w:rPr>
+      </w:pPr>
+      <w:r>
+        <w:rPr>
+          <w:strike/>
+        </w:rPr>
+        <w:t>Afgerond!</w:t>
+      </w:r>
+    </w:p>
+    <w:p>
+      <w:pPr>
+        <w:ind w:left="708"/>
+        <w:rPr>
+          <w:strike/>
+        </w:rPr>
+      </w:pPr>
+      <w:r>
+        <w:rPr>
+          <w:strike/>
+        </w:rPr>
+        <w:t>Categorie_overzicht</w:t>
+      </w:r>
+    </w:p>
+    <w:p>
+      <w:pPr>
+        <w:pStyle w:val="Lijstalinea"/>
+        <w:numPr>
+          <w:ilvl w:val="0"/>
+          <w:numId w:val="3"/>
+        </w:numPr>
+        <w:rPr>
+          <w:strike/>
+        </w:rPr>
+      </w:pPr>
+      <w:r>
+        <w:rPr>
+          <w:strike/>
+        </w:rPr>
+        <w:t xml:space="preserve">Verwijderen </w:t>
+      </w:r>
+      <w:r>
+        <w:rPr>
+          <w:strike/>
+        </w:rPr>
+        <w:sym w:font="Wingdings" w:char="F0E0"/>
+      </w:r>
+      <w:r>
+        <w:rPr>
+          <w:strike/>
+        </w:rPr>
+        <w:t xml:space="preserve"> categorie die in gebruik is (error handling)</w:t>
+      </w:r>
+    </w:p>
+    <w:p>
+      <w:pPr>
+        <w:pStyle w:val="Lijstalinea"/>
+        <w:numPr>
+          <w:ilvl w:val="0"/>
+          <w:numId w:val="3"/>
+        </w:numPr>
+        <w:rPr>
+          <w:strike/>
+        </w:rPr>
+      </w:pPr>
+      <w:proofErr w:type="spellStart"/>
+      <w:r>
+        <w:rPr>
+          <w:strike/>
+        </w:rPr>
         <w:lastRenderedPageBreak/>
-        <w:t xml:space="preserve">Kijken naar het type user dat ingelogd is en zo de korting berekenen </w:t>
+        <w:t>Required</w:t>
+      </w:r>
+      <w:proofErr w:type="spellEnd"/>
+      <w:r>
+        <w:rPr>
+          <w:strike/>
+        </w:rPr>
+        <w:t xml:space="preserve"> </w:t>
+      </w:r>
+      <w:proofErr w:type="spellStart"/>
+      <w:r>
+        <w:rPr>
+          <w:strike/>
+        </w:rPr>
+        <w:t>vield</w:t>
+      </w:r>
+      <w:proofErr w:type="spellEnd"/>
+      <w:r>
+        <w:rPr>
+          <w:strike/>
+        </w:rPr>
+        <w:t xml:space="preserve"> </w:t>
+      </w:r>
+      <w:proofErr w:type="spellStart"/>
+      <w:r>
+        <w:rPr>
+          <w:strike/>
+        </w:rPr>
+        <w:t>validator</w:t>
+      </w:r>
+      <w:proofErr w:type="spellEnd"/>
+      <w:r>
+        <w:rPr>
+          <w:strike/>
+        </w:rPr>
+        <w:t xml:space="preserve"> op naam veld </w:t>
       </w:r>
     </w:p>
     <w:p>
       <w:pPr>
         <w:ind w:left="708"/>
       </w:pPr>
-      <w:proofErr w:type="spellStart"/>
-      <w:r>
-        <w:t>Check-out</w:t>
-      </w:r>
-      <w:proofErr w:type="spellEnd"/>
-    </w:p>
-    <w:p>
-      <w:pPr>
-        <w:pStyle w:val="Lijstalinea"/>
-        <w:numPr>
-          <w:ilvl w:val="0"/>
-          <w:numId w:val="3"/>
-        </w:numPr>
-      </w:pPr>
-      <w:proofErr w:type="spellStart"/>
-      <w:r>
-        <w:t>Paypal</w:t>
-      </w:r>
-      <w:proofErr w:type="spellEnd"/>
-      <w:r>
-        <w:t xml:space="preserve"> integreren</w:t>
-      </w:r>
-    </w:p>
-    <w:p>
-      <w:pPr>
-        <w:pStyle w:val="Lijstalinea"/>
-        <w:numPr>
-          <w:ilvl w:val="0"/>
-          <w:numId w:val="3"/>
-        </w:numPr>
-      </w:pPr>
-      <w:r>
-        <w:t xml:space="preserve"> Als er betaal</w:t>
-      </w:r>
-      <w:r>
-        <w:t>d</w:t>
-      </w:r>
-      <w:r>
-        <w:t xml:space="preserve"> is, bijvoorbeeld mail sturen met de bestelde foto’s </w:t>
-      </w:r>
-    </w:p>
-    <w:p>
-      <w:pPr>
-        <w:pStyle w:val="Lijstalinea"/>
-        <w:numPr>
-          <w:ilvl w:val="0"/>
-          <w:numId w:val="3"/>
-        </w:numPr>
-        <w:rPr>
-          <w:strike/>
-        </w:rPr>
-      </w:pPr>
-      <w:r>
-        <w:rPr>
-          <w:strike/>
-        </w:rPr>
-        <w:t>Map met foto’s beveiligen (als dit mogelijk is</w:t>
-      </w:r>
-      <w:r>
-        <w:t xml:space="preserve">) </w:t>
-      </w:r>
-      <w:r>
-        <w:t>-&gt; IIS instellingen</w:t>
-      </w:r>
-      <w:r>
-        <w:t>, dit is mogelijk maar dan moet je de server hiervoor geschikt maken.</w:t>
-      </w:r>
     </w:p>
     <w:p>
       <w:pPr>
         <w:ind w:left="708"/>
       </w:pPr>
-      <w:r>
-        <w:t>Contact:</w:t>
-      </w:r>
-    </w:p>
-    <w:p>
-      <w:pPr>
-        <w:pStyle w:val="Lijstalinea"/>
-        <w:numPr>
-          <w:ilvl w:val="0"/>
-          <w:numId w:val="3"/>
-        </w:numPr>
-        <w:rPr>
-          <w:strike/>
-        </w:rPr>
-      </w:pPr>
-      <w:r>
-        <w:rPr>
-          <w:strike/>
-        </w:rPr>
-        <w:t>HTML error handling</w:t>
-      </w:r>
-    </w:p>
-    <w:p>
-      <w:pPr>
-        <w:pStyle w:val="Lijstalinea"/>
-        <w:numPr>
-          <w:ilvl w:val="0"/>
-          <w:numId w:val="3"/>
-        </w:numPr>
-        <w:rPr>
-          <w:strike/>
-        </w:rPr>
-      </w:pPr>
-      <w:r>
-        <w:rPr>
-          <w:strike/>
-        </w:rPr>
-        <w:t xml:space="preserve">Wis velden aanpassen, button </w:t>
-      </w:r>
-      <w:r>
-        <w:rPr>
-          <w:strike/>
-        </w:rPr>
-        <w:t>m</w:t>
-      </w:r>
-      <w:r>
-        <w:rPr>
-          <w:strike/>
-        </w:rPr>
-        <w:t xml:space="preserve">oeten </w:t>
-      </w:r>
-      <w:proofErr w:type="spellStart"/>
-      <w:r>
-        <w:rPr>
-          <w:strike/>
-        </w:rPr>
-        <w:t>clear</w:t>
-      </w:r>
-      <w:proofErr w:type="spellEnd"/>
-      <w:r>
-        <w:rPr>
-          <w:strike/>
-        </w:rPr>
-        <w:t xml:space="preserve"> tekst </w:t>
-      </w:r>
-      <w:proofErr w:type="spellStart"/>
-      <w:r>
-        <w:rPr>
-          <w:strike/>
-        </w:rPr>
-        <w:t>fields</w:t>
-      </w:r>
-      <w:proofErr w:type="spellEnd"/>
-      <w:r>
-        <w:rPr>
-          <w:strike/>
-        </w:rPr>
-        <w:t xml:space="preserve"> uitvoeren </w:t>
-      </w:r>
     </w:p>
     <w:p>
       <w:pPr>
@@ -785,141 +1188,165 @@
         <w:rPr>
           <w:strike/>
         </w:rPr>
-        <w:t>Login:</w:t>
-      </w:r>
-    </w:p>
-    <w:p>
-      <w:pPr>
-        <w:pStyle w:val="Lijstalinea"/>
-        <w:numPr>
-          <w:ilvl w:val="0"/>
-          <w:numId w:val="3"/>
-        </w:numPr>
-        <w:rPr>
-          <w:strike/>
-        </w:rPr>
-      </w:pPr>
-      <w:r>
-        <w:rPr>
-          <w:strike/>
-        </w:rPr>
-        <w:t>Afgerond!</w:t>
+        <w:t xml:space="preserve">Categorie_toevoegen </w:t>
+      </w:r>
+    </w:p>
+    <w:p>
+      <w:pPr>
+        <w:pStyle w:val="Lijstalinea"/>
+        <w:numPr>
+          <w:ilvl w:val="0"/>
+          <w:numId w:val="3"/>
+        </w:numPr>
+        <w:rPr>
+          <w:strike/>
+        </w:rPr>
+      </w:pPr>
+      <w:r>
+        <w:rPr>
+          <w:strike/>
+        </w:rPr>
+        <w:t>Afgerond</w:t>
       </w:r>
     </w:p>
     <w:p>
       <w:pPr>
         <w:ind w:left="708"/>
-        <w:rPr>
-          <w:strike/>
-        </w:rPr>
-      </w:pPr>
-      <w:r>
-        <w:rPr>
-          <w:strike/>
-        </w:rPr>
-        <w:t>Registreren</w:t>
-      </w:r>
-    </w:p>
-    <w:p>
-      <w:pPr>
-        <w:pStyle w:val="Lijstalinea"/>
-        <w:numPr>
-          <w:ilvl w:val="0"/>
-          <w:numId w:val="3"/>
-        </w:numPr>
-        <w:rPr>
-          <w:strike/>
-        </w:rPr>
-      </w:pPr>
-      <w:r>
-        <w:rPr>
-          <w:strike/>
-        </w:rPr>
-        <w:t>Afgerond!</w:t>
+      </w:pPr>
+      <w:r>
+        <w:t>Producten_overzicht</w:t>
+      </w:r>
+    </w:p>
+    <w:p>
+      <w:pPr>
+        <w:pStyle w:val="Lijstalinea"/>
+        <w:numPr>
+          <w:ilvl w:val="0"/>
+          <w:numId w:val="3"/>
+        </w:numPr>
+      </w:pPr>
+      <w:r>
+        <w:t xml:space="preserve">Foto kolom -&gt; drop down list van maken </w:t>
+      </w:r>
+    </w:p>
+    <w:p>
+      <w:pPr>
+        <w:pStyle w:val="Lijstalinea"/>
+        <w:numPr>
+          <w:ilvl w:val="0"/>
+          <w:numId w:val="3"/>
+        </w:numPr>
+      </w:pPr>
+      <w:proofErr w:type="spellStart"/>
+      <w:r>
+        <w:t>Required</w:t>
+      </w:r>
+      <w:proofErr w:type="spellEnd"/>
+      <w:r>
+        <w:t xml:space="preserve"> </w:t>
+      </w:r>
+      <w:proofErr w:type="spellStart"/>
+      <w:r>
+        <w:t>vield</w:t>
+      </w:r>
+      <w:proofErr w:type="spellEnd"/>
+      <w:r>
+        <w:t xml:space="preserve"> </w:t>
+      </w:r>
+      <w:proofErr w:type="spellStart"/>
+      <w:r>
+        <w:t>validators</w:t>
+      </w:r>
+      <w:proofErr w:type="spellEnd"/>
+      <w:r>
+        <w:t xml:space="preserve"> op naam/prijs en omschrijving </w:t>
+      </w:r>
+    </w:p>
+    <w:p>
+      <w:pPr>
+        <w:pStyle w:val="Lijstalinea"/>
+        <w:numPr>
+          <w:ilvl w:val="0"/>
+          <w:numId w:val="3"/>
+        </w:numPr>
+      </w:pPr>
+      <w:r>
+        <w:t xml:space="preserve">Prijs </w:t>
+      </w:r>
+      <w:r>
+        <w:sym w:font="Wingdings" w:char="F0E0"/>
+      </w:r>
+      <w:r>
+        <w:t xml:space="preserve"> moeten cijfers zijn </w:t>
+      </w:r>
+    </w:p>
+    <w:p>
+      <w:pPr>
+        <w:pStyle w:val="Lijstalinea"/>
+        <w:numPr>
+          <w:ilvl w:val="0"/>
+          <w:numId w:val="3"/>
+        </w:numPr>
+      </w:pPr>
+      <w:r>
+        <w:t xml:space="preserve">Omschrijvingsveld </w:t>
+      </w:r>
+      <w:proofErr w:type="spellStart"/>
+      <w:r>
+        <w:t>edit</w:t>
+      </w:r>
+      <w:proofErr w:type="spellEnd"/>
+      <w:r>
+        <w:t>/</w:t>
+      </w:r>
+      <w:proofErr w:type="spellStart"/>
+      <w:r>
+        <w:t>multieline</w:t>
+      </w:r>
+      <w:proofErr w:type="spellEnd"/>
+      <w:r>
+        <w:t xml:space="preserve"> maken </w:t>
+      </w:r>
+    </w:p>
+    <w:p>
+      <w:pPr>
+        <w:pStyle w:val="Lijstalinea"/>
+        <w:numPr>
+          <w:ilvl w:val="0"/>
+          <w:numId w:val="3"/>
+        </w:numPr>
+      </w:pPr>
+      <w:r>
+        <w:t xml:space="preserve">Omschrijvingsveld gewoon eerste twee woorden laten zien </w:t>
       </w:r>
     </w:p>
     <w:p>
       <w:pPr>
         <w:ind w:left="708"/>
-        <w:rPr>
-          <w:strike/>
-        </w:rPr>
-      </w:pPr>
-      <w:r>
-        <w:rPr>
-          <w:strike/>
-        </w:rPr>
-        <w:t>Wachtwoord vergeten</w:t>
-      </w:r>
-    </w:p>
-    <w:p>
-      <w:pPr>
-        <w:pStyle w:val="Lijstalinea"/>
-        <w:numPr>
-          <w:ilvl w:val="0"/>
-          <w:numId w:val="3"/>
-        </w:numPr>
-        <w:rPr>
-          <w:strike/>
-        </w:rPr>
-      </w:pPr>
-      <w:r>
-        <w:rPr>
-          <w:strike/>
-        </w:rPr>
-        <w:t>Afgerond</w:t>
-      </w:r>
-    </w:p>
-    <w:p/>
-    <w:p>
-      <w:pPr>
-        <w:rPr>
-          <w:b/>
-        </w:rPr>
-      </w:pPr>
-      <w:r>
-        <w:rPr>
-          <w:b/>
-        </w:rPr>
-        <w:t>User login beheer gedeelte</w:t>
-      </w:r>
-    </w:p>
-    <w:p>
-      <w:pPr>
-        <w:rPr>
-          <w:strike/>
-        </w:rPr>
-      </w:pPr>
-      <w:r>
-        <w:rPr>
-          <w:b/>
-        </w:rPr>
-        <w:tab/>
-      </w:r>
-      <w:r>
-        <w:rPr>
-          <w:strike/>
-        </w:rPr>
-        <w:t>Beheer gedeelte knop</w:t>
-      </w:r>
-    </w:p>
-    <w:p>
-      <w:pPr>
-        <w:pStyle w:val="Lijstalinea"/>
-        <w:numPr>
-          <w:ilvl w:val="0"/>
-          <w:numId w:val="3"/>
-        </w:numPr>
-        <w:rPr>
-          <w:strike/>
-        </w:rPr>
-      </w:pPr>
-      <w:proofErr w:type="spellStart"/>
-      <w:r>
-        <w:rPr>
-          <w:strike/>
-        </w:rPr>
-        <w:t>Cause</w:t>
+      </w:pPr>
+      <w:proofErr w:type="spellStart"/>
+      <w:r>
+        <w:t>Producten_toevogen</w:t>
+      </w:r>
+      <w:proofErr w:type="spellEnd"/>
+    </w:p>
+    <w:p>
+      <w:pPr>
+        <w:pStyle w:val="Lijstalinea"/>
+        <w:numPr>
+          <w:ilvl w:val="0"/>
+          <w:numId w:val="4"/>
+        </w:numPr>
+        <w:rPr>
+          <w:strike/>
+        </w:rPr>
+      </w:pPr>
+      <w:proofErr w:type="spellStart"/>
+      <w:r>
+        <w:rPr>
+          <w:strike/>
+        </w:rPr>
+        <w:t>Required</w:t>
       </w:r>
       <w:proofErr w:type="spellEnd"/>
       <w:r>
@@ -933,7 +1360,7 @@
         <w:rPr>
           <w:strike/>
         </w:rPr>
-        <w:t>on</w:t>
+        <w:t>vield</w:t>
       </w:r>
       <w:proofErr w:type="spellEnd"/>
       <w:r>
@@ -947,229 +1374,6 @@
         <w:rPr>
           <w:strike/>
         </w:rPr>
-        <w:t>validation</w:t>
-      </w:r>
-      <w:proofErr w:type="spellEnd"/>
-      <w:r>
-        <w:rPr>
-          <w:strike/>
-        </w:rPr>
-        <w:t xml:space="preserve"> op </w:t>
-      </w:r>
-      <w:proofErr w:type="spellStart"/>
-      <w:r>
-        <w:rPr>
-          <w:strike/>
-        </w:rPr>
-        <w:t>false</w:t>
-      </w:r>
-      <w:proofErr w:type="spellEnd"/>
-      <w:r>
-        <w:rPr>
-          <w:strike/>
-        </w:rPr>
-        <w:t xml:space="preserve"> zetten</w:t>
-      </w:r>
-    </w:p>
-    <w:p>
-      <w:pPr>
-        <w:pStyle w:val="Lijstalinea"/>
-        <w:numPr>
-          <w:ilvl w:val="0"/>
-          <w:numId w:val="3"/>
-        </w:numPr>
-        <w:rPr>
-          <w:strike/>
-        </w:rPr>
-      </w:pPr>
-      <w:r>
-        <w:rPr>
-          <w:strike/>
-        </w:rPr>
-        <w:t xml:space="preserve">E-Mail en passwoord veranderen kan niet tegelijk worden geopend </w:t>
-      </w:r>
-      <w:r>
-        <w:rPr>
-          <w:strike/>
-        </w:rPr>
-        <w:sym w:font="Wingdings" w:char="F0E0"/>
-      </w:r>
-      <w:r>
-        <w:rPr>
-          <w:strike/>
-        </w:rPr>
-        <w:t xml:space="preserve"> dit kan nu wel </w:t>
-      </w:r>
-    </w:p>
-    <w:p>
-      <w:pPr>
-        <w:rPr>
-          <w:b/>
-        </w:rPr>
-      </w:pPr>
-      <w:r>
-        <w:rPr>
-          <w:b/>
-        </w:rPr>
-        <w:t>Backend</w:t>
-      </w:r>
-    </w:p>
-    <w:p>
-      <w:r>
-        <w:rPr>
-          <w:b/>
-        </w:rPr>
-        <w:tab/>
-      </w:r>
-      <w:proofErr w:type="spellStart"/>
-      <w:r>
-        <w:t>Gridview</w:t>
-      </w:r>
-      <w:proofErr w:type="spellEnd"/>
-      <w:r>
-        <w:tab/>
-      </w:r>
-    </w:p>
-    <w:p>
-      <w:pPr>
-        <w:pStyle w:val="Lijstalinea"/>
-        <w:numPr>
-          <w:ilvl w:val="0"/>
-          <w:numId w:val="3"/>
-        </w:numPr>
-      </w:pPr>
-      <w:r>
-        <w:t>Styling/Centreren/Groote (het design)</w:t>
-      </w:r>
-    </w:p>
-    <w:p>
-      <w:pPr>
-        <w:ind w:left="708"/>
-        <w:rPr>
-          <w:strike/>
-        </w:rPr>
-      </w:pPr>
-      <w:proofErr w:type="spellStart"/>
-      <w:r>
-        <w:rPr>
-          <w:strike/>
-        </w:rPr>
-        <w:t>Admin</w:t>
-      </w:r>
-      <w:proofErr w:type="spellEnd"/>
-      <w:r>
-        <w:rPr>
-          <w:strike/>
-        </w:rPr>
-        <w:t xml:space="preserve"> – Home </w:t>
-      </w:r>
-    </w:p>
-    <w:p>
-      <w:pPr>
-        <w:pStyle w:val="Lijstalinea"/>
-        <w:numPr>
-          <w:ilvl w:val="0"/>
-          <w:numId w:val="3"/>
-        </w:numPr>
-        <w:rPr>
-          <w:strike/>
-        </w:rPr>
-      </w:pPr>
-      <w:r>
-        <w:rPr>
-          <w:strike/>
-        </w:rPr>
-        <w:t>Afgerond!</w:t>
-      </w:r>
-    </w:p>
-    <w:p>
-      <w:pPr>
-        <w:ind w:left="708"/>
-        <w:rPr>
-          <w:strike/>
-        </w:rPr>
-      </w:pPr>
-      <w:r>
-        <w:rPr>
-          <w:strike/>
-        </w:rPr>
-        <w:t>Categorie_overzicht</w:t>
-      </w:r>
-    </w:p>
-    <w:p>
-      <w:pPr>
-        <w:pStyle w:val="Lijstalinea"/>
-        <w:numPr>
-          <w:ilvl w:val="0"/>
-          <w:numId w:val="3"/>
-        </w:numPr>
-        <w:rPr>
-          <w:strike/>
-        </w:rPr>
-      </w:pPr>
-      <w:r>
-        <w:rPr>
-          <w:strike/>
-        </w:rPr>
-        <w:t xml:space="preserve">Verwijderen </w:t>
-      </w:r>
-      <w:r>
-        <w:rPr>
-          <w:strike/>
-        </w:rPr>
-        <w:sym w:font="Wingdings" w:char="F0E0"/>
-      </w:r>
-      <w:r>
-        <w:rPr>
-          <w:strike/>
-        </w:rPr>
-        <w:t xml:space="preserve"> categorie die in gebruik is (error handling)</w:t>
-      </w:r>
-    </w:p>
-    <w:p>
-      <w:pPr>
-        <w:pStyle w:val="Lijstalinea"/>
-        <w:numPr>
-          <w:ilvl w:val="0"/>
-          <w:numId w:val="3"/>
-        </w:numPr>
-        <w:rPr>
-          <w:strike/>
-        </w:rPr>
-      </w:pPr>
-      <w:proofErr w:type="spellStart"/>
-      <w:r>
-        <w:rPr>
-          <w:strike/>
-        </w:rPr>
-        <w:t>Required</w:t>
-      </w:r>
-      <w:proofErr w:type="spellEnd"/>
-      <w:r>
-        <w:rPr>
-          <w:strike/>
-        </w:rPr>
-        <w:t xml:space="preserve"> </w:t>
-      </w:r>
-      <w:proofErr w:type="spellStart"/>
-      <w:r>
-        <w:rPr>
-          <w:strike/>
-        </w:rPr>
-        <w:t>vield</w:t>
-      </w:r>
-      <w:proofErr w:type="spellEnd"/>
-      <w:r>
-        <w:rPr>
-          <w:strike/>
-        </w:rPr>
-        <w:t xml:space="preserve"> </w:t>
-      </w:r>
-      <w:proofErr w:type="spellStart"/>
-      <w:r>
-        <w:rPr>
-          <w:strike/>
-        </w:rPr>
         <w:t>validator</w:t>
       </w:r>
       <w:proofErr w:type="spellEnd"/>
@@ -1177,101 +1381,6 @@
         <w:rPr>
           <w:strike/>
         </w:rPr>
-        <w:t xml:space="preserve"> op naam veld </w:t>
-      </w:r>
-    </w:p>
-    <w:p>
-      <w:pPr>
-        <w:ind w:left="708"/>
-      </w:pPr>
-    </w:p>
-    <w:p>
-      <w:pPr>
-        <w:ind w:left="708"/>
-      </w:pPr>
-    </w:p>
-    <w:p>
-      <w:pPr>
-        <w:ind w:left="708"/>
-        <w:rPr>
-          <w:strike/>
-        </w:rPr>
-      </w:pPr>
-      <w:r>
-        <w:rPr>
-          <w:strike/>
-        </w:rPr>
-        <w:t xml:space="preserve">Categorie_toevoegen </w:t>
-      </w:r>
-    </w:p>
-    <w:p>
-      <w:pPr>
-        <w:pStyle w:val="Lijstalinea"/>
-        <w:numPr>
-          <w:ilvl w:val="0"/>
-          <w:numId w:val="3"/>
-        </w:numPr>
-        <w:rPr>
-          <w:strike/>
-        </w:rPr>
-      </w:pPr>
-      <w:r>
-        <w:rPr>
-          <w:strike/>
-        </w:rPr>
-        <w:t>Afgerond</w:t>
-      </w:r>
-    </w:p>
-    <w:p>
-      <w:pPr>
-        <w:ind w:left="708"/>
-      </w:pPr>
-      <w:r>
-        <w:t>Producten_overzicht</w:t>
-      </w:r>
-    </w:p>
-    <w:p>
-      <w:pPr>
-        <w:pStyle w:val="Lijstalinea"/>
-        <w:numPr>
-          <w:ilvl w:val="0"/>
-          <w:numId w:val="3"/>
-        </w:numPr>
-      </w:pPr>
-      <w:r>
-        <w:t xml:space="preserve">Foto kolom -&gt; drop down list van maken </w:t>
-      </w:r>
-    </w:p>
-    <w:p>
-      <w:pPr>
-        <w:pStyle w:val="Lijstalinea"/>
-        <w:numPr>
-          <w:ilvl w:val="0"/>
-          <w:numId w:val="3"/>
-        </w:numPr>
-      </w:pPr>
-      <w:proofErr w:type="spellStart"/>
-      <w:r>
-        <w:t>Required</w:t>
-      </w:r>
-      <w:proofErr w:type="spellEnd"/>
-      <w:r>
-        <w:t xml:space="preserve"> </w:t>
-      </w:r>
-      <w:proofErr w:type="spellStart"/>
-      <w:r>
-        <w:t>vield</w:t>
-      </w:r>
-      <w:proofErr w:type="spellEnd"/>
-      <w:r>
-        <w:t xml:space="preserve"> </w:t>
-      </w:r>
-      <w:proofErr w:type="spellStart"/>
-      <w:r>
-        <w:t>validators</w:t>
-      </w:r>
-      <w:proofErr w:type="spellEnd"/>
-      <w:r>
         <w:t xml:space="preserve"> op naam/prijs en omschrijving </w:t>
       </w:r>
     </w:p>
@@ -1280,108 +1389,17 @@
         <w:pStyle w:val="Lijstalinea"/>
         <w:numPr>
           <w:ilvl w:val="0"/>
-          <w:numId w:val="3"/>
-        </w:numPr>
-      </w:pPr>
-      <w:r>
-        <w:t xml:space="preserve">Prijs </w:t>
-      </w:r>
-      <w:r>
-        <w:sym w:font="Wingdings" w:char="F0E0"/>
-      </w:r>
-      <w:r>
-        <w:t xml:space="preserve"> moeten cijfers zijn </w:t>
-      </w:r>
-    </w:p>
-    <w:p>
-      <w:pPr>
-        <w:pStyle w:val="Lijstalinea"/>
-        <w:numPr>
-          <w:ilvl w:val="0"/>
-          <w:numId w:val="3"/>
-        </w:numPr>
-      </w:pPr>
-      <w:proofErr w:type="spellStart"/>
-      <w:r>
-        <w:t>Omschrijvingsveld</w:t>
-      </w:r>
-      <w:proofErr w:type="spellEnd"/>
-      <w:r>
-        <w:t xml:space="preserve"> </w:t>
-      </w:r>
-      <w:proofErr w:type="spellStart"/>
-      <w:r>
-        <w:t>edit</w:t>
-      </w:r>
-      <w:proofErr w:type="spellEnd"/>
-      <w:r>
-        <w:t>/</w:t>
-      </w:r>
-      <w:proofErr w:type="spellStart"/>
-      <w:r>
-        <w:t>multieline</w:t>
-      </w:r>
-      <w:proofErr w:type="spellEnd"/>
-      <w:r>
-        <w:t xml:space="preserve"> maken </w:t>
-      </w:r>
-    </w:p>
-    <w:p>
-      <w:pPr>
-        <w:pStyle w:val="Lijstalinea"/>
-        <w:numPr>
-          <w:ilvl w:val="0"/>
-          <w:numId w:val="3"/>
-        </w:numPr>
-      </w:pPr>
-      <w:r>
-        <w:t xml:space="preserve">Omschrijvingsveld gewoon eerste twee woorden laten zien </w:t>
-      </w:r>
-    </w:p>
-    <w:p>
-      <w:pPr>
-        <w:ind w:left="708"/>
-      </w:pPr>
-      <w:r>
-        <w:t>Producten_</w:t>
-      </w:r>
-      <w:proofErr w:type="spellStart"/>
-      <w:r>
-        <w:t>toevogen</w:t>
-      </w:r>
-      <w:proofErr w:type="spellEnd"/>
-    </w:p>
-    <w:p>
-      <w:pPr>
-        <w:pStyle w:val="Lijstalinea"/>
-        <w:numPr>
-          <w:ilvl w:val="0"/>
           <w:numId w:val="4"/>
         </w:numPr>
-      </w:pPr>
-      <w:proofErr w:type="spellStart"/>
-      <w:r>
-        <w:t>Required</w:t>
-      </w:r>
-      <w:proofErr w:type="spellEnd"/>
-      <w:r>
-        <w:t xml:space="preserve"> </w:t>
-      </w:r>
-      <w:proofErr w:type="spellStart"/>
-      <w:r>
-        <w:t>vield</w:t>
-      </w:r>
-      <w:proofErr w:type="spellEnd"/>
-      <w:r>
-        <w:t xml:space="preserve"> </w:t>
-      </w:r>
-      <w:proofErr w:type="spellStart"/>
-      <w:r>
-        <w:t>validator</w:t>
-      </w:r>
-      <w:proofErr w:type="spellEnd"/>
-      <w:r>
-        <w:t xml:space="preserve"> op naam/prijs en omschrijving </w:t>
+        <w:rPr>
+          <w:strike/>
+        </w:rPr>
+      </w:pPr>
+      <w:r>
+        <w:rPr>
+          <w:strike/>
+        </w:rPr>
+        <w:t xml:space="preserve">Prijs moet een cijfer zijn </w:t>
       </w:r>
     </w:p>
     <w:p>
@@ -1391,20 +1409,14 @@
           <w:ilvl w:val="0"/>
           <w:numId w:val="4"/>
         </w:numPr>
-      </w:pPr>
-      <w:r>
-        <w:t xml:space="preserve">Prijs moet een cijfer zijn </w:t>
-      </w:r>
-    </w:p>
-    <w:p>
-      <w:pPr>
-        <w:pStyle w:val="Lijstalinea"/>
-        <w:numPr>
-          <w:ilvl w:val="0"/>
-          <w:numId w:val="4"/>
-        </w:numPr>
-      </w:pPr>
-      <w:r>
+        <w:rPr>
+          <w:strike/>
+        </w:rPr>
+      </w:pPr>
+      <w:r>
+        <w:rPr>
+          <w:strike/>
+        </w:rPr>
         <w:t xml:space="preserve">Uploaden van een foto met dezelfde naam , moet een waarschuwing krijgen </w:t>
       </w:r>
     </w:p>
@@ -1500,7 +1512,7 @@
 </file>
 
 <file path=word/numbering.xml><?xml version="1.0" encoding="utf-8"?>
-<w:numbering xmlns:ve="http://schemas.openxmlformats.org/markup-compatibility/2006" xmlns:o="urn:schemas-microsoft-com:office:office" xmlns:r="http://schemas.openxmlformats.org/officeDocument/2006/relationships" xmlns:m="http://schemas.openxmlformats.org/officeDocument/2006/math" xmlns:v="urn:schemas-microsoft-com:vml" xmlns:wp="http://schemas.openxmlformats.org/drawingml/2006/wordprocessingDrawing" xmlns:w10="urn:schemas-microsoft-com:office:word" xmlns:w="http://schemas.openxmlformats.org/wordprocessingml/2006/main" xmlns:wne="http://schemas.microsoft.com/office/word/2006/wordml">
+<w:numbering xmlns:wpc="http://schemas.microsoft.com/office/word/2010/wordprocessingCanvas" xmlns:mc="http://schemas.openxmlformats.org/markup-compatibility/2006" xmlns:o="urn:schemas-microsoft-com:office:office" xmlns:r="http://schemas.openxmlformats.org/officeDocument/2006/relationships" xmlns:m="http://schemas.openxmlformats.org/officeDocument/2006/math" xmlns:v="urn:schemas-microsoft-com:vml" xmlns:wp14="http://schemas.microsoft.com/office/word/2010/wordprocessingDrawing" xmlns:wp="http://schemas.openxmlformats.org/drawingml/2006/wordprocessingDrawing" xmlns:w10="urn:schemas-microsoft-com:office:word" xmlns:w="http://schemas.openxmlformats.org/wordprocessingml/2006/main" xmlns:w14="http://schemas.microsoft.com/office/word/2010/wordml" xmlns:wpg="http://schemas.microsoft.com/office/word/2010/wordprocessingGroup" xmlns:wpi="http://schemas.microsoft.com/office/word/2010/wordprocessingInk" xmlns:wne="http://schemas.microsoft.com/office/word/2006/wordml" xmlns:wps="http://schemas.microsoft.com/office/word/2010/wordprocessingShape" mc:Ignorable="w14 wp14">
   <w:abstractNum w:abstractNumId="0">
     <w:nsid w:val="07E466A8"/>
     <w:multiLevelType w:val="hybridMultilevel"/>
@@ -2080,7 +2092,7 @@
 </file>
 
 <file path=word/styles.xml><?xml version="1.0" encoding="utf-8"?>
-<w:styles xmlns:r="http://schemas.openxmlformats.org/officeDocument/2006/relationships" xmlns:w="http://schemas.openxmlformats.org/wordprocessingml/2006/main">
+<w:styles xmlns:mc="http://schemas.openxmlformats.org/markup-compatibility/2006" xmlns:r="http://schemas.openxmlformats.org/officeDocument/2006/relationships" xmlns:w="http://schemas.openxmlformats.org/wordprocessingml/2006/main" xmlns:w14="http://schemas.microsoft.com/office/word/2010/wordml" mc:Ignorable="w14">
   <w:docDefaults>
     <w:rPrDefault>
       <w:rPr>
@@ -2251,7 +2263,6 @@
     <w:uiPriority w:val="99"/>
     <w:semiHidden/>
     <w:unhideWhenUsed/>
-    <w:qFormat/>
     <w:tblPr>
       <w:tblInd w:w="0" w:type="dxa"/>
       <w:tblCellMar>

</xml_diff>